<commit_message>
Agregar FECHANAC a PERSONAS
Agregar FECHANAC a PERSONAS
</commit_message>
<xml_diff>
--- a/Moodelo Relacional - Diagrama Obligatorio Bs Ds 1.docx
+++ b/Moodelo Relacional - Diagrama Obligatorio Bs Ds 1.docx
@@ -12,7 +12,6 @@
     </w:p>
     <w:p/>
     <w:p>
-      <w:proofErr w:type="gramStart"/>
       <w:r>
         <w:t>PERSONA</w:t>
       </w:r>
@@ -22,7 +21,6 @@
       <w:r>
         <w:t>(</w:t>
       </w:r>
-      <w:proofErr w:type="gramEnd"/>
       <w:r>
         <w:rPr>
           <w:u w:val="single"/>
@@ -30,7 +28,373 @@
         <w:t>Cedula</w:t>
       </w:r>
       <w:r>
-        <w:t xml:space="preserve">, Nombre, Apellido, </w:t>
+        <w:t>, Nombre, Apellido,</w:t>
+      </w:r>
+      <w:r>
+        <w:t xml:space="preserve"> </w:t>
+      </w:r>
+      <w:proofErr w:type="spellStart"/>
+      <w:r>
+        <w:t>FechaNac</w:t>
+      </w:r>
+      <w:proofErr w:type="spellEnd"/>
+      <w:r>
+        <w:t>,</w:t>
+      </w:r>
+      <w:r>
+        <w:t xml:space="preserve"> D</w:t>
+      </w:r>
+      <w:proofErr w:type="spellStart"/>
+      <w:r>
+        <w:t>ireccion</w:t>
+      </w:r>
+      <w:proofErr w:type="spellEnd"/>
+      <w:r>
+        <w:t>(</w:t>
+      </w:r>
+      <w:proofErr w:type="spellStart"/>
+      <w:r>
+        <w:t>CodPostal</w:t>
+      </w:r>
+      <w:proofErr w:type="spellEnd"/>
+      <w:r>
+        <w:t>, Numero, Calle, Ciudad)</w:t>
+      </w:r>
+      <w:r>
+        <w:t xml:space="preserve">, </w:t>
+      </w:r>
+      <w:proofErr w:type="spellStart"/>
+      <w:r>
+        <w:t>IdGrupoVac</w:t>
+      </w:r>
+      <w:proofErr w:type="spellEnd"/>
+      <w:r>
+        <w:t>);</w:t>
+      </w:r>
+    </w:p>
+    <w:p>
+      <w:r>
+        <w:t>TELEFONOS(</w:t>
+      </w:r>
+      <w:r>
+        <w:rPr>
+          <w:u w:val="single"/>
+        </w:rPr>
+        <w:t>Cedula</w:t>
+      </w:r>
+      <w:r>
+        <w:t xml:space="preserve">, </w:t>
+      </w:r>
+      <w:proofErr w:type="spellStart"/>
+      <w:r>
+        <w:t>NroTelefono</w:t>
+      </w:r>
+      <w:proofErr w:type="spellEnd"/>
+      <w:r>
+        <w:t>);</w:t>
+      </w:r>
+    </w:p>
+    <w:p/>
+    <w:p>
+      <w:r>
+        <w:t>PERSONAL_SALUD(</w:t>
+      </w:r>
+      <w:r>
+        <w:rPr>
+          <w:u w:val="single"/>
+        </w:rPr>
+        <w:t>Cedula</w:t>
+      </w:r>
+      <w:r>
+        <w:t xml:space="preserve">, </w:t>
+      </w:r>
+      <w:proofErr w:type="spellStart"/>
+      <w:r>
+        <w:rPr>
+          <w:u w:val="single"/>
+        </w:rPr>
+        <w:t>CedulaPersVacunador</w:t>
+      </w:r>
+      <w:proofErr w:type="spellEnd"/>
+      <w:r>
+        <w:t>);</w:t>
+      </w:r>
+    </w:p>
+    <w:p>
+      <w:r>
+        <w:t>FK: PERSONAL_SALUD(</w:t>
+      </w:r>
+      <w:r>
+        <w:t>Cedula</w:t>
+      </w:r>
+      <w:r>
+        <w:t>) =&gt; PERSONA</w:t>
+      </w:r>
+      <w:r>
+        <w:t>S</w:t>
+      </w:r>
+      <w:r>
+        <w:t>(Cedula);</w:t>
+      </w:r>
+    </w:p>
+    <w:p>
+      <w:r>
+        <w:t>ESPECIALIDADES_PER_SALUD(</w:t>
+      </w:r>
+      <w:r>
+        <w:rPr>
+          <w:u w:val="single"/>
+        </w:rPr>
+        <w:t>Cedula</w:t>
+      </w:r>
+      <w:r>
+        <w:t>, Especialidad);</w:t>
+      </w:r>
+    </w:p>
+    <w:p>
+      <w:pPr>
+        <w:rPr>
+          <w:u w:val="single"/>
+        </w:rPr>
+      </w:pPr>
+      <w:r>
+        <w:t>FK: ESPECIALIDADES_PER_SALUD(</w:t>
+      </w:r>
+      <w:r>
+        <w:t>Cedul</w:t>
+      </w:r>
+      <w:r>
+        <w:t>a) =&gt; PERSONAL_SALUD(</w:t>
+      </w:r>
+      <w:r>
+        <w:t>Cedula</w:t>
+      </w:r>
+      <w:r>
+        <w:t>);</w:t>
+      </w:r>
+    </w:p>
+    <w:p/>
+    <w:p>
+      <w:bookmarkStart w:id="0" w:name="_Hlk71308289"/>
+      <w:r>
+        <w:t>PACIENTES(</w:t>
+      </w:r>
+      <w:proofErr w:type="spellStart"/>
+      <w:r>
+        <w:rPr>
+          <w:u w:val="single"/>
+        </w:rPr>
+        <w:t>Cedula</w:t>
+      </w:r>
+      <w:r>
+        <w:rPr>
+          <w:u w:val="single"/>
+        </w:rPr>
+        <w:t>Paciente</w:t>
+      </w:r>
+      <w:proofErr w:type="spellEnd"/>
+      <w:r>
+        <w:t>,</w:t>
+      </w:r>
+      <w:r>
+        <w:t xml:space="preserve"> </w:t>
+      </w:r>
+      <w:proofErr w:type="spellStart"/>
+      <w:r>
+        <w:t>CedulaPersonalSalud</w:t>
+      </w:r>
+      <w:proofErr w:type="spellEnd"/>
+      <w:r>
+        <w:t>, Fecha</w:t>
+      </w:r>
+      <w:r>
+        <w:t>,</w:t>
+      </w:r>
+      <w:r>
+        <w:t xml:space="preserve"> </w:t>
+      </w:r>
+      <w:r>
+        <w:t>Dia1Dosis,</w:t>
+      </w:r>
+      <w:r>
+        <w:t xml:space="preserve"> </w:t>
+      </w:r>
+      <w:r>
+        <w:t xml:space="preserve">Hora1Dosis, </w:t>
+      </w:r>
+      <w:r>
+        <w:t xml:space="preserve"> </w:t>
+      </w:r>
+      <w:r>
+        <w:t>Dia2Dosis,</w:t>
+      </w:r>
+      <w:r>
+        <w:t xml:space="preserve"> </w:t>
+      </w:r>
+      <w:r>
+        <w:t xml:space="preserve">Hora2Dosis, </w:t>
+      </w:r>
+      <w:proofErr w:type="spellStart"/>
+      <w:r>
+        <w:t>NombreCentroVacunacion</w:t>
+      </w:r>
+      <w:proofErr w:type="spellEnd"/>
+      <w:r>
+        <w:t xml:space="preserve">, </w:t>
+      </w:r>
+      <w:proofErr w:type="spellStart"/>
+      <w:r>
+        <w:t>NombreVacuna</w:t>
+      </w:r>
+      <w:proofErr w:type="spellEnd"/>
+      <w:r>
+        <w:t>);</w:t>
+      </w:r>
+    </w:p>
+    <w:p>
+      <w:r>
+        <w:t>FK: PACIENTES(</w:t>
+      </w:r>
+      <w:r>
+        <w:t>Cedula</w:t>
+      </w:r>
+      <w:r>
+        <w:t>) =&gt; PERSONAS(Cedula);</w:t>
+      </w:r>
+    </w:p>
+    <w:p>
+      <w:r>
+        <w:t>FK: PACIENTES(</w:t>
+      </w:r>
+      <w:proofErr w:type="spellStart"/>
+      <w:r>
+        <w:t>NombreCentroVacunacion</w:t>
+      </w:r>
+      <w:proofErr w:type="spellEnd"/>
+      <w:r>
+        <w:t xml:space="preserve">, </w:t>
+      </w:r>
+      <w:proofErr w:type="spellStart"/>
+      <w:r>
+        <w:t>NombreVacuna</w:t>
+      </w:r>
+      <w:proofErr w:type="spellEnd"/>
+      <w:r>
+        <w:t>) =&gt;  CENTROS_VAC_PROVEEN_VAC(</w:t>
+      </w:r>
+      <w:proofErr w:type="spellStart"/>
+      <w:r>
+        <w:t>NombreCentro,NombreVacuna</w:t>
+      </w:r>
+      <w:proofErr w:type="spellEnd"/>
+      <w:r>
+        <w:t>);</w:t>
+      </w:r>
+    </w:p>
+    <w:p/>
+    <w:bookmarkEnd w:id="0"/>
+    <w:p>
+      <w:pPr>
+        <w:rPr>
+          <w:u w:val="single"/>
+        </w:rPr>
+      </w:pPr>
+    </w:p>
+    <w:p>
+      <w:r>
+        <w:t>GRUPOS_VAC(</w:t>
+      </w:r>
+      <w:r>
+        <w:rPr>
+          <w:u w:val="single"/>
+        </w:rPr>
+        <w:t>Id</w:t>
+      </w:r>
+      <w:r>
+        <w:t>);</w:t>
+      </w:r>
+    </w:p>
+    <w:p>
+      <w:r>
+        <w:t>GRUPOS_VAC_DESCRIPCION(</w:t>
+      </w:r>
+      <w:r>
+        <w:rPr>
+          <w:u w:val="single"/>
+        </w:rPr>
+        <w:t>Id</w:t>
+      </w:r>
+      <w:r>
+        <w:t xml:space="preserve">, </w:t>
+      </w:r>
+      <w:proofErr w:type="spellStart"/>
+      <w:r>
+        <w:t>Descripcion</w:t>
+      </w:r>
+      <w:proofErr w:type="spellEnd"/>
+      <w:r>
+        <w:t>);</w:t>
+      </w:r>
+    </w:p>
+    <w:p>
+      <w:r>
+        <w:t>FK: GRUPOS_VAC_DESCRIPCION(Id) =&gt; GRUPOS_VAC(Id);</w:t>
+      </w:r>
+    </w:p>
+    <w:p/>
+    <w:p>
+      <w:r>
+        <w:t>VACUNA</w:t>
+      </w:r>
+      <w:r>
+        <w:t>S</w:t>
+      </w:r>
+      <w:r>
+        <w:t>(</w:t>
+      </w:r>
+      <w:proofErr w:type="spellStart"/>
+      <w:r>
+        <w:rPr>
+          <w:u w:val="single"/>
+        </w:rPr>
+        <w:t>Nombre</w:t>
+      </w:r>
+      <w:r>
+        <w:rPr>
+          <w:u w:val="single"/>
+        </w:rPr>
+        <w:t>Vacuna</w:t>
+      </w:r>
+      <w:r>
+        <w:t>,</w:t>
+      </w:r>
+      <w:r>
+        <w:rPr>
+          <w:u w:val="single"/>
+        </w:rPr>
+        <w:t>NombreLaboratorio</w:t>
+      </w:r>
+      <w:proofErr w:type="spellEnd"/>
+      <w:r>
+        <w:t>,</w:t>
+      </w:r>
+      <w:r>
+        <w:t xml:space="preserve"> efectividad, temperatura, cantidad);</w:t>
+      </w:r>
+    </w:p>
+    <w:p/>
+    <w:p>
+      <w:r>
+        <w:t>CENTROS_VAC(</w:t>
+      </w:r>
+      <w:r>
+        <w:rPr>
+          <w:u w:val="single"/>
+        </w:rPr>
+        <w:t>Nombre</w:t>
+      </w:r>
+      <w:r>
+        <w:t xml:space="preserve">, Capacidad, </w:t>
       </w:r>
       <w:proofErr w:type="spellStart"/>
       <w:r>
@@ -46,393 +410,10 @@
       </w:r>
       <w:proofErr w:type="spellEnd"/>
       <w:r>
-        <w:t>, Numero, Calle, Ciudad)</w:t>
-      </w:r>
-      <w:r>
         <w:t xml:space="preserve">, </w:t>
       </w:r>
       <w:proofErr w:type="spellStart"/>
       <w:r>
-        <w:t>IdGrupoVac</w:t>
-      </w:r>
-      <w:proofErr w:type="spellEnd"/>
-      <w:r>
-        <w:t>);</w:t>
-      </w:r>
-    </w:p>
-    <w:p>
-      <w:proofErr w:type="gramStart"/>
-      <w:r>
-        <w:t>TELEFONOS(</w:t>
-      </w:r>
-      <w:proofErr w:type="gramEnd"/>
-      <w:r>
-        <w:rPr>
-          <w:u w:val="single"/>
-        </w:rPr>
-        <w:t>Cedula</w:t>
-      </w:r>
-      <w:r>
-        <w:t xml:space="preserve">, </w:t>
-      </w:r>
-      <w:proofErr w:type="spellStart"/>
-      <w:r>
-        <w:t>NroTelefono</w:t>
-      </w:r>
-      <w:proofErr w:type="spellEnd"/>
-      <w:r>
-        <w:t>);</w:t>
-      </w:r>
-    </w:p>
-    <w:p/>
-    <w:p>
-      <w:r>
-        <w:t>PERSONAL_</w:t>
-      </w:r>
-      <w:proofErr w:type="gramStart"/>
-      <w:r>
-        <w:t>SALUD(</w:t>
-      </w:r>
-      <w:proofErr w:type="gramEnd"/>
-      <w:r>
-        <w:rPr>
-          <w:u w:val="single"/>
-        </w:rPr>
-        <w:t>Cedula</w:t>
-      </w:r>
-      <w:r>
-        <w:t xml:space="preserve">, </w:t>
-      </w:r>
-      <w:proofErr w:type="spellStart"/>
-      <w:r>
-        <w:rPr>
-          <w:u w:val="single"/>
-        </w:rPr>
-        <w:t>CedulaPersVacunador</w:t>
-      </w:r>
-      <w:proofErr w:type="spellEnd"/>
-      <w:r>
-        <w:t>);</w:t>
-      </w:r>
-    </w:p>
-    <w:p>
-      <w:r>
-        <w:t>FK: PERSONAL_SALUD(</w:t>
-      </w:r>
-      <w:r>
-        <w:t>Cedula</w:t>
-      </w:r>
-      <w:r>
-        <w:t>) =&gt; PERSONA</w:t>
-      </w:r>
-      <w:r>
-        <w:t>S</w:t>
-      </w:r>
-      <w:r>
-        <w:t>(Cedula);</w:t>
-      </w:r>
-    </w:p>
-    <w:p>
-      <w:r>
-        <w:t>ESPECIALIDADES_PER_</w:t>
-      </w:r>
-      <w:proofErr w:type="gramStart"/>
-      <w:r>
-        <w:t>SALUD(</w:t>
-      </w:r>
-      <w:proofErr w:type="gramEnd"/>
-      <w:r>
-        <w:rPr>
-          <w:u w:val="single"/>
-        </w:rPr>
-        <w:t>Cedula</w:t>
-      </w:r>
-      <w:r>
-        <w:t>, Especialidad);</w:t>
-      </w:r>
-    </w:p>
-    <w:p>
-      <w:pPr>
-        <w:rPr>
-          <w:u w:val="single"/>
-        </w:rPr>
-      </w:pPr>
-      <w:r>
-        <w:t>FK: ESPECIALIDADES_PER_SALUD(</w:t>
-      </w:r>
-      <w:r>
-        <w:t>Cedul</w:t>
-      </w:r>
-      <w:r>
-        <w:t>a) =&gt; PERSONAL_SALUD(</w:t>
-      </w:r>
-      <w:r>
-        <w:t>Cedula</w:t>
-      </w:r>
-      <w:r>
-        <w:t>);</w:t>
-      </w:r>
-    </w:p>
-    <w:p/>
-    <w:p>
-      <w:bookmarkStart w:id="0" w:name="_Hlk71308289"/>
-      <w:proofErr w:type="gramStart"/>
-      <w:r>
-        <w:t>PACIENTES(</w:t>
-      </w:r>
-      <w:proofErr w:type="spellStart"/>
-      <w:proofErr w:type="gramEnd"/>
-      <w:r>
-        <w:rPr>
-          <w:u w:val="single"/>
-        </w:rPr>
-        <w:t>Cedula</w:t>
-      </w:r>
-      <w:r>
-        <w:rPr>
-          <w:u w:val="single"/>
-        </w:rPr>
-        <w:t>Paciente</w:t>
-      </w:r>
-      <w:proofErr w:type="spellEnd"/>
-      <w:r>
-        <w:t>,</w:t>
-      </w:r>
-      <w:r>
-        <w:t xml:space="preserve"> </w:t>
-      </w:r>
-      <w:proofErr w:type="spellStart"/>
-      <w:r>
-        <w:t>CedulaPersonalSalud</w:t>
-      </w:r>
-      <w:proofErr w:type="spellEnd"/>
-      <w:r>
-        <w:t>, Fecha</w:t>
-      </w:r>
-      <w:r>
-        <w:t>,</w:t>
-      </w:r>
-      <w:r>
-        <w:t xml:space="preserve"> </w:t>
-      </w:r>
-      <w:r>
-        <w:t>Dia1Dosis,</w:t>
-      </w:r>
-      <w:r>
-        <w:t xml:space="preserve"> </w:t>
-      </w:r>
-      <w:r>
-        <w:t xml:space="preserve">Hora1Dosis, </w:t>
-      </w:r>
-      <w:r>
-        <w:t xml:space="preserve"> </w:t>
-      </w:r>
-      <w:r>
-        <w:t>Dia2Dosis,</w:t>
-      </w:r>
-      <w:r>
-        <w:t xml:space="preserve"> </w:t>
-      </w:r>
-      <w:r>
-        <w:t xml:space="preserve">Hora2Dosis, </w:t>
-      </w:r>
-      <w:proofErr w:type="spellStart"/>
-      <w:r>
-        <w:t>NombreCentroVacunacion</w:t>
-      </w:r>
-      <w:proofErr w:type="spellEnd"/>
-      <w:r>
-        <w:t xml:space="preserve">, </w:t>
-      </w:r>
-      <w:proofErr w:type="spellStart"/>
-      <w:r>
-        <w:t>NombreVacuna</w:t>
-      </w:r>
-      <w:proofErr w:type="spellEnd"/>
-      <w:r>
-        <w:t>);</w:t>
-      </w:r>
-    </w:p>
-    <w:p>
-      <w:r>
-        <w:t>FK: PACIENTES(</w:t>
-      </w:r>
-      <w:r>
-        <w:t>Cedula</w:t>
-      </w:r>
-      <w:r>
-        <w:t>) =&gt; PERSONAS(Cedula);</w:t>
-      </w:r>
-    </w:p>
-    <w:p>
-      <w:r>
-        <w:t xml:space="preserve">FK: </w:t>
-      </w:r>
-      <w:proofErr w:type="gramStart"/>
-      <w:r>
-        <w:t>PACIENTES(</w:t>
-      </w:r>
-      <w:proofErr w:type="spellStart"/>
-      <w:proofErr w:type="gramEnd"/>
-      <w:r>
-        <w:t>NombreCentroVacunacion</w:t>
-      </w:r>
-      <w:proofErr w:type="spellEnd"/>
-      <w:r>
-        <w:t xml:space="preserve">, </w:t>
-      </w:r>
-      <w:proofErr w:type="spellStart"/>
-      <w:r>
-        <w:t>NombreVacuna</w:t>
-      </w:r>
-      <w:proofErr w:type="spellEnd"/>
-      <w:r>
-        <w:t>) =&gt;  CENTROS_VAC_PROVEEN_VAC(</w:t>
-      </w:r>
-      <w:proofErr w:type="spellStart"/>
-      <w:r>
-        <w:t>NombreCentro,NombreVacuna</w:t>
-      </w:r>
-      <w:proofErr w:type="spellEnd"/>
-      <w:r>
-        <w:t>);</w:t>
-      </w:r>
-    </w:p>
-    <w:p/>
-    <w:bookmarkEnd w:id="0"/>
-    <w:p>
-      <w:pPr>
-        <w:rPr>
-          <w:u w:val="single"/>
-        </w:rPr>
-      </w:pPr>
-    </w:p>
-    <w:p>
-      <w:r>
-        <w:t>GRUPOS_VAC(</w:t>
-      </w:r>
-      <w:r>
-        <w:rPr>
-          <w:u w:val="single"/>
-        </w:rPr>
-        <w:t>Id</w:t>
-      </w:r>
-      <w:r>
-        <w:t>);</w:t>
-      </w:r>
-    </w:p>
-    <w:p>
-      <w:r>
-        <w:t>GRUPOS_VAC_</w:t>
-      </w:r>
-      <w:proofErr w:type="gramStart"/>
-      <w:r>
-        <w:t>DESCRIPCION(</w:t>
-      </w:r>
-      <w:proofErr w:type="gramEnd"/>
-      <w:r>
-        <w:rPr>
-          <w:u w:val="single"/>
-        </w:rPr>
-        <w:t>Id</w:t>
-      </w:r>
-      <w:r>
-        <w:t xml:space="preserve">, </w:t>
-      </w:r>
-      <w:proofErr w:type="spellStart"/>
-      <w:r>
-        <w:t>Descripcion</w:t>
-      </w:r>
-      <w:proofErr w:type="spellEnd"/>
-      <w:r>
-        <w:t>);</w:t>
-      </w:r>
-    </w:p>
-    <w:p>
-      <w:r>
-        <w:t>FK: GRUPOS_VAC_DESCRIPCION(Id) =&gt; GRUPOS_VAC(Id);</w:t>
-      </w:r>
-    </w:p>
-    <w:p/>
-    <w:p>
-      <w:proofErr w:type="gramStart"/>
-      <w:r>
-        <w:t>VACUNA</w:t>
-      </w:r>
-      <w:r>
-        <w:t>S</w:t>
-      </w:r>
-      <w:r>
-        <w:t>(</w:t>
-      </w:r>
-      <w:proofErr w:type="spellStart"/>
-      <w:proofErr w:type="gramEnd"/>
-      <w:r>
-        <w:rPr>
-          <w:u w:val="single"/>
-        </w:rPr>
-        <w:t>Nombre</w:t>
-      </w:r>
-      <w:r>
-        <w:rPr>
-          <w:u w:val="single"/>
-        </w:rPr>
-        <w:t>Vacuna</w:t>
-      </w:r>
-      <w:r>
-        <w:t>,</w:t>
-      </w:r>
-      <w:r>
-        <w:rPr>
-          <w:u w:val="single"/>
-        </w:rPr>
-        <w:t>NombreLaboratorio</w:t>
-      </w:r>
-      <w:proofErr w:type="spellEnd"/>
-      <w:r>
-        <w:t>,</w:t>
-      </w:r>
-      <w:r>
-        <w:t xml:space="preserve"> efectividad, temperatura, cantidad);</w:t>
-      </w:r>
-    </w:p>
-    <w:p/>
-    <w:p>
-      <w:r>
-        <w:t>CENTROS_</w:t>
-      </w:r>
-      <w:proofErr w:type="gramStart"/>
-      <w:r>
-        <w:t>VAC(</w:t>
-      </w:r>
-      <w:proofErr w:type="gramEnd"/>
-      <w:r>
-        <w:rPr>
-          <w:u w:val="single"/>
-        </w:rPr>
-        <w:t>Nombre</w:t>
-      </w:r>
-      <w:r>
-        <w:t xml:space="preserve">, Capacidad, </w:t>
-      </w:r>
-      <w:proofErr w:type="spellStart"/>
-      <w:r>
-        <w:t>Direccion</w:t>
-      </w:r>
-      <w:proofErr w:type="spellEnd"/>
-      <w:r>
-        <w:t>(</w:t>
-      </w:r>
-      <w:proofErr w:type="spellStart"/>
-      <w:r>
-        <w:t>CodPostal</w:t>
-      </w:r>
-      <w:proofErr w:type="spellEnd"/>
-      <w:r>
-        <w:t xml:space="preserve">, </w:t>
-      </w:r>
-      <w:proofErr w:type="spellStart"/>
-      <w:r>
         <w:t>Nro</w:t>
       </w:r>
       <w:proofErr w:type="spellEnd"/>
@@ -443,14 +424,9 @@
     <w:p/>
     <w:p>
       <w:r>
-        <w:t>EFECTOS_</w:t>
-      </w:r>
-      <w:proofErr w:type="gramStart"/>
-      <w:r>
-        <w:t>ADV(</w:t>
-      </w:r>
-      <w:proofErr w:type="spellStart"/>
-      <w:proofErr w:type="gramEnd"/>
+        <w:t>EFECTOS_ADV(</w:t>
+      </w:r>
+      <w:proofErr w:type="spellStart"/>
       <w:r>
         <w:rPr>
           <w:u w:val="single"/>
@@ -464,14 +440,9 @@
     </w:p>
     <w:p>
       <w:r>
-        <w:t>EFECTOS_ADV_</w:t>
-      </w:r>
-      <w:proofErr w:type="gramStart"/>
-      <w:r>
-        <w:t>DESCR(</w:t>
-      </w:r>
-      <w:proofErr w:type="spellStart"/>
-      <w:proofErr w:type="gramEnd"/>
+        <w:t>EFECTOS_ADV_DESCR(</w:t>
+      </w:r>
+      <w:proofErr w:type="spellStart"/>
       <w:r>
         <w:rPr>
           <w:u w:val="single"/>
@@ -523,11 +494,9 @@
     </w:p>
     <w:p/>
     <w:p>
-      <w:proofErr w:type="gramStart"/>
       <w:r>
         <w:t>LABORATORIOS(</w:t>
       </w:r>
-      <w:proofErr w:type="gramEnd"/>
       <w:r>
         <w:rPr>
           <w:u w:val="single"/>
@@ -540,13 +509,8 @@
     </w:p>
     <w:p>
       <w:r>
-        <w:t>LABORATORIOS_</w:t>
-      </w:r>
-      <w:proofErr w:type="gramStart"/>
-      <w:r>
-        <w:t>TEL(</w:t>
-      </w:r>
-      <w:proofErr w:type="gramEnd"/>
+        <w:t>LABORATORIOS_TEL(</w:t>
+      </w:r>
       <w:r>
         <w:rPr>
           <w:u w:val="single"/>
@@ -589,7 +553,6 @@
         <w:t>CENTROS_VAC_PROVEEN_VAC(</w:t>
       </w:r>
       <w:proofErr w:type="spellStart"/>
-      <w:proofErr w:type="gramStart"/>
       <w:r>
         <w:rPr>
           <w:u w:val="single"/>
@@ -606,7 +569,6 @@
         <w:t>NombreVacuna</w:t>
       </w:r>
       <w:proofErr w:type="spellEnd"/>
-      <w:proofErr w:type="gramEnd"/>
       <w:r>
         <w:t>);</w:t>
       </w:r>
@@ -652,13 +614,8 @@
     <w:p/>
     <w:p>
       <w:r>
-        <w:t>PACIENTES_RECIBEN_</w:t>
-      </w:r>
-      <w:proofErr w:type="gramStart"/>
-      <w:r>
-        <w:t>VAC(</w:t>
-      </w:r>
-      <w:proofErr w:type="gramEnd"/>
+        <w:t>PACIENTES_RECIBEN_VAC(</w:t>
+      </w:r>
       <w:r>
         <w:rPr>
           <w:u w:val="single"/>
@@ -707,7 +664,6 @@
         <w:t>VAC_GEN_EFECTOS_ADV(</w:t>
       </w:r>
       <w:proofErr w:type="spellStart"/>
-      <w:proofErr w:type="gramStart"/>
       <w:r>
         <w:rPr>
           <w:u w:val="single"/>
@@ -724,7 +680,6 @@
         <w:t>IdSintoma</w:t>
       </w:r>
       <w:proofErr w:type="spellEnd"/>
-      <w:proofErr w:type="gramEnd"/>
       <w:r>
         <w:t>);</w:t>
       </w:r>
@@ -838,14 +793,9 @@
     <w:p/>
     <w:p>
       <w:r>
-        <w:t>GRUPO_VAC_CORRESPONDE_</w:t>
-      </w:r>
-      <w:proofErr w:type="gramStart"/>
-      <w:r>
-        <w:t>VAC(</w:t>
-      </w:r>
-      <w:proofErr w:type="spellStart"/>
-      <w:proofErr w:type="gramEnd"/>
+        <w:t>GRUPO_VAC_CORRESPONDE_VAC(</w:t>
+      </w:r>
+      <w:proofErr w:type="spellStart"/>
       <w:r>
         <w:rPr>
           <w:u w:val="single"/>
@@ -990,10 +940,7 @@
     </w:p>
     <w:p>
       <w:r>
-        <w:t>Las relaciones no tendrán atributos repetitivos ni compuestos</w:t>
-      </w:r>
-      <w:r>
-        <w:t>.</w:t>
+        <w:t>Las relaciones no tendrán atributos repetitivos ni compuestos.</w:t>
       </w:r>
     </w:p>
     <w:p>
@@ -1033,10 +980,7 @@
     </w:p>
     <w:p>
       <w:r>
-        <w:t>S</w:t>
-      </w:r>
-      <w:r>
-        <w:t>egunda forma normal:</w:t>
+        <w:t>Segunda forma normal:</w:t>
       </w:r>
     </w:p>
     <w:p>
@@ -1057,23 +1001,12 @@
       </w:r>
       <w:proofErr w:type="spellEnd"/>
       <w:r>
-        <w:t xml:space="preserve"> en 1FN y cada atributo No clave de la relación es dependencia funcional completa de la clave primaria. En caso de que </w:t>
-      </w:r>
-      <w:proofErr w:type="gramStart"/>
-      <w:r>
-        <w:t>hayan</w:t>
-      </w:r>
-      <w:proofErr w:type="gramEnd"/>
-      <w:r>
-        <w:t xml:space="preserve"> atributo(s) que dependa(n) sólo de parte de la clave, entonces esa parte de la clave y ese(os) atributos formarán otra tabla.</w:t>
-      </w:r>
-    </w:p>
-    <w:p>
-      <w:r>
-        <w:t>T</w:t>
-      </w:r>
-      <w:r>
-        <w:t>ercera forma normal:</w:t>
+        <w:t xml:space="preserve"> en 1FN y cada atributo No clave de la relación es dependencia funcional completa de la clave primaria. En caso de que hayan atributo(s) que dependa(n) sólo de parte de la clave, entonces esa parte de la clave y ese(os) atributos formarán otra tabla.</w:t>
+      </w:r>
+    </w:p>
+    <w:p>
+      <w:r>
+        <w:t>Tercera forma normal:</w:t>
       </w:r>
     </w:p>
     <w:p>
@@ -1115,11 +1048,9 @@
     </w:p>
     <w:p/>
     <w:p>
-      <w:proofErr w:type="gramStart"/>
       <w:r>
         <w:t>PERSONAS(</w:t>
       </w:r>
-      <w:proofErr w:type="gramEnd"/>
       <w:r>
         <w:rPr>
           <w:u w:val="single"/>
@@ -1131,6 +1062,14 @@
       </w:r>
       <w:proofErr w:type="spellStart"/>
       <w:r>
+        <w:t>FechaNac</w:t>
+      </w:r>
+      <w:proofErr w:type="spellEnd"/>
+      <w:r>
+        <w:t xml:space="preserve">, </w:t>
+      </w:r>
+      <w:proofErr w:type="spellStart"/>
+      <w:r>
         <w:t>Direccion</w:t>
       </w:r>
       <w:proofErr w:type="spellEnd"/>
@@ -1155,11 +1094,9 @@
       </w:r>
     </w:p>
     <w:p>
-      <w:proofErr w:type="gramStart"/>
       <w:r>
         <w:t>TELEFONOS(</w:t>
       </w:r>
-      <w:proofErr w:type="gramEnd"/>
       <w:r>
         <w:rPr>
           <w:u w:val="single"/>
@@ -1181,13 +1118,8 @@
     <w:p/>
     <w:p>
       <w:r>
-        <w:t>PERSONAL_</w:t>
-      </w:r>
-      <w:proofErr w:type="gramStart"/>
-      <w:r>
-        <w:t>SALUD(</w:t>
-      </w:r>
-      <w:proofErr w:type="gramEnd"/>
+        <w:t>PERSONAL_SALUD(</w:t>
+      </w:r>
       <w:r>
         <w:rPr>
           <w:u w:val="single"/>
@@ -1222,13 +1154,8 @@
     </w:p>
     <w:p>
       <w:r>
-        <w:t>ESPECIALIDADES_PER_</w:t>
-      </w:r>
-      <w:proofErr w:type="gramStart"/>
-      <w:r>
-        <w:t>SALUD(</w:t>
-      </w:r>
-      <w:proofErr w:type="gramEnd"/>
+        <w:t>ESPECIALIDADES_PER_SALUD(</w:t>
+      </w:r>
       <w:r>
         <w:rPr>
           <w:u w:val="single"/>
@@ -1263,11 +1190,9 @@
     </w:p>
     <w:p/>
     <w:p>
-      <w:proofErr w:type="gramStart"/>
       <w:r>
         <w:t>PACIENTES(</w:t>
       </w:r>
-      <w:proofErr w:type="gramEnd"/>
       <w:r>
         <w:rPr>
           <w:u w:val="single"/>
@@ -1296,10 +1221,7 @@
         </w:rPr>
       </w:pPr>
       <w:r>
-        <w:t xml:space="preserve">FK: </w:t>
-      </w:r>
-      <w:r>
-        <w:t>PACIENTE(</w:t>
+        <w:t>FK: PACIENTE(</w:t>
       </w:r>
       <w:r>
         <w:rPr>
@@ -1308,25 +1230,14 @@
         <w:t>Cedula</w:t>
       </w:r>
       <w:r>
-        <w:t>)</w:t>
-      </w:r>
-      <w:r>
-        <w:t xml:space="preserve"> =&gt; </w:t>
-      </w:r>
-      <w:r>
-        <w:t>PERSONAS(Cedula);</w:t>
-      </w:r>
-    </w:p>
-    <w:p>
-      <w:r>
-        <w:t>PACIENTE_</w:t>
-      </w:r>
-      <w:proofErr w:type="gramStart"/>
-      <w:r>
-        <w:t>AGENDA(</w:t>
-      </w:r>
-      <w:proofErr w:type="spellStart"/>
-      <w:proofErr w:type="gramEnd"/>
+        <w:t>) =&gt; PERSONAS(Cedula);</w:t>
+      </w:r>
+    </w:p>
+    <w:p>
+      <w:r>
+        <w:t>PACIENTE_AGENDA(</w:t>
+      </w:r>
+      <w:proofErr w:type="spellStart"/>
       <w:r>
         <w:rPr>
           <w:u w:val="single"/>
@@ -1335,10 +1246,28 @@
       </w:r>
       <w:proofErr w:type="spellEnd"/>
       <w:r>
+        <w:t xml:space="preserve">, Dia1Dosis, Hora1Dosis,  Dia2Dosis, Hora2Dosis, </w:t>
+      </w:r>
+      <w:proofErr w:type="spellStart"/>
+      <w:r>
+        <w:t>NombreCentroVacunacion</w:t>
+      </w:r>
+      <w:proofErr w:type="spellEnd"/>
+      <w:r>
         <w:t xml:space="preserve">, </w:t>
       </w:r>
-      <w:r>
-        <w:t xml:space="preserve">Dia1Dosis, Hora1Dosis,  Dia2Dosis, Hora2Dosis, </w:t>
+      <w:proofErr w:type="spellStart"/>
+      <w:r>
+        <w:t>NombreVacuna</w:t>
+      </w:r>
+      <w:proofErr w:type="spellEnd"/>
+      <w:r>
+        <w:t>);</w:t>
+      </w:r>
+    </w:p>
+    <w:p>
+      <w:r>
+        <w:t>FK: PACIENTE_AGENDA(</w:t>
       </w:r>
       <w:proofErr w:type="spellStart"/>
       <w:r>
@@ -1354,36 +1283,7 @@
       </w:r>
       <w:proofErr w:type="spellEnd"/>
       <w:r>
-        <w:t>);</w:t>
-      </w:r>
-    </w:p>
-    <w:p>
-      <w:r>
-        <w:t>FK: PACIENTE_</w:t>
-      </w:r>
-      <w:proofErr w:type="gramStart"/>
-      <w:r>
-        <w:t>AGENDA(</w:t>
-      </w:r>
-      <w:proofErr w:type="spellStart"/>
-      <w:proofErr w:type="gramEnd"/>
-      <w:r>
-        <w:t>NombreCentroVacunacion</w:t>
-      </w:r>
-      <w:proofErr w:type="spellEnd"/>
-      <w:r>
-        <w:t xml:space="preserve">, </w:t>
-      </w:r>
-      <w:proofErr w:type="spellStart"/>
-      <w:r>
-        <w:t>NombreVacuna</w:t>
-      </w:r>
-      <w:proofErr w:type="spellEnd"/>
-      <w:r>
-        <w:t xml:space="preserve">) =&gt; </w:t>
-      </w:r>
-      <w:r>
-        <w:t>CENTROS_VAC_PROVEEN_VAC(</w:t>
+        <w:t>) =&gt; CENTROS_VAC_PROVEEN_VAC(</w:t>
       </w:r>
       <w:proofErr w:type="spellStart"/>
       <w:r>
@@ -1412,13 +1312,8 @@
     </w:p>
     <w:p>
       <w:r>
-        <w:t>GRUPOS_VAC_</w:t>
-      </w:r>
-      <w:proofErr w:type="gramStart"/>
-      <w:r>
-        <w:t>DESCRIPCION(</w:t>
-      </w:r>
-      <w:proofErr w:type="gramEnd"/>
+        <w:t>GRUPOS_VAC_DESCRIPCION(</w:t>
+      </w:r>
       <w:r>
         <w:rPr>
           <w:u w:val="single"/>
@@ -1444,12 +1339,10 @@
     </w:p>
     <w:p/>
     <w:p>
-      <w:proofErr w:type="gramStart"/>
       <w:r>
         <w:t>VACUNAS(</w:t>
       </w:r>
       <w:proofErr w:type="spellStart"/>
-      <w:proofErr w:type="gramEnd"/>
       <w:r>
         <w:rPr>
           <w:u w:val="single"/>
@@ -1473,13 +1366,8 @@
     <w:p/>
     <w:p>
       <w:r>
-        <w:t>CENTROS_</w:t>
-      </w:r>
-      <w:proofErr w:type="gramStart"/>
-      <w:r>
-        <w:t>VAC(</w:t>
-      </w:r>
-      <w:proofErr w:type="gramEnd"/>
+        <w:t>CENTROS_VAC(</w:t>
+      </w:r>
       <w:r>
         <w:rPr>
           <w:u w:val="single"/>
@@ -1517,14 +1405,9 @@
     <w:p/>
     <w:p>
       <w:r>
-        <w:t>EFECTOS_</w:t>
-      </w:r>
-      <w:proofErr w:type="gramStart"/>
-      <w:r>
-        <w:t>ADV(</w:t>
-      </w:r>
-      <w:proofErr w:type="spellStart"/>
-      <w:proofErr w:type="gramEnd"/>
+        <w:t>EFECTOS_ADV(</w:t>
+      </w:r>
+      <w:proofErr w:type="spellStart"/>
       <w:r>
         <w:rPr>
           <w:u w:val="single"/>
@@ -1538,14 +1421,9 @@
     </w:p>
     <w:p>
       <w:r>
-        <w:t>EFECTOS_ADV_</w:t>
-      </w:r>
-      <w:proofErr w:type="gramStart"/>
-      <w:r>
-        <w:t>DESCR(</w:t>
-      </w:r>
-      <w:proofErr w:type="spellStart"/>
-      <w:proofErr w:type="gramEnd"/>
+        <w:t>EFECTOS_ADV_DESCR(</w:t>
+      </w:r>
+      <w:proofErr w:type="spellStart"/>
       <w:r>
         <w:rPr>
           <w:u w:val="single"/>
@@ -1597,11 +1475,9 @@
     </w:p>
     <w:p/>
     <w:p>
-      <w:proofErr w:type="gramStart"/>
       <w:r>
         <w:t>LABORATORIOS(</w:t>
       </w:r>
-      <w:proofErr w:type="gramEnd"/>
       <w:r>
         <w:rPr>
           <w:u w:val="single"/>
@@ -1614,13 +1490,8 @@
     </w:p>
     <w:p>
       <w:r>
-        <w:t>LABORATORIOS_</w:t>
-      </w:r>
-      <w:proofErr w:type="gramStart"/>
-      <w:r>
-        <w:t>TEL(</w:t>
-      </w:r>
-      <w:proofErr w:type="gramEnd"/>
+        <w:t>LABORATORIOS_TEL(</w:t>
+      </w:r>
       <w:r>
         <w:rPr>
           <w:u w:val="single"/>
@@ -1662,7 +1533,6 @@
         <w:t>CENTROS_VAC_PROVEEN_VAC(</w:t>
       </w:r>
       <w:proofErr w:type="spellStart"/>
-      <w:proofErr w:type="gramStart"/>
       <w:r>
         <w:rPr>
           <w:u w:val="single"/>
@@ -1679,7 +1549,6 @@
         <w:t>NombreVacuna</w:t>
       </w:r>
       <w:proofErr w:type="spellEnd"/>
-      <w:proofErr w:type="gramEnd"/>
       <w:r>
         <w:t>);</w:t>
       </w:r>
@@ -1725,13 +1594,8 @@
     <w:p/>
     <w:p>
       <w:r>
-        <w:t>PACIENTES_RECIBEN_</w:t>
-      </w:r>
-      <w:proofErr w:type="gramStart"/>
-      <w:r>
-        <w:t>VAC(</w:t>
-      </w:r>
-      <w:proofErr w:type="gramEnd"/>
+        <w:t>PACIENTES_RECIBEN_VAC(</w:t>
+      </w:r>
       <w:r>
         <w:rPr>
           <w:u w:val="single"/>
@@ -1780,7 +1644,6 @@
         <w:t>VAC_GEN_EFECTOS_ADV(</w:t>
       </w:r>
       <w:proofErr w:type="spellStart"/>
-      <w:proofErr w:type="gramStart"/>
       <w:r>
         <w:rPr>
           <w:u w:val="single"/>
@@ -1797,7 +1660,6 @@
         <w:t>IdSintoma</w:t>
       </w:r>
       <w:proofErr w:type="spellEnd"/>
-      <w:proofErr w:type="gramEnd"/>
       <w:r>
         <w:t>);</w:t>
       </w:r>
@@ -1908,14 +1770,9 @@
     <w:p/>
     <w:p>
       <w:r>
-        <w:t>GRUPO_VAC_CORRESPONDE_</w:t>
-      </w:r>
-      <w:proofErr w:type="gramStart"/>
-      <w:r>
-        <w:t>VAC(</w:t>
-      </w:r>
-      <w:proofErr w:type="spellStart"/>
-      <w:proofErr w:type="gramEnd"/>
+        <w:t>GRUPO_VAC_CORRESPONDE_VAC(</w:t>
+      </w:r>
+      <w:proofErr w:type="spellStart"/>
       <w:r>
         <w:rPr>
           <w:u w:val="single"/>

</xml_diff>

<commit_message>
CAMBIO EN IMAGEN MER
CAMBIO EN IMAGEN MER
</commit_message>
<xml_diff>
--- a/Moodelo Relacional - Diagrama Obligatorio Bs Ds 1.docx
+++ b/Moodelo Relacional - Diagrama Obligatorio Bs Ds 1.docx
@@ -424,8 +424,9 @@
           <w:szCs w:val="24"/>
         </w:rPr>
         <w:tab/>
-        <w:t xml:space="preserve">    Mathias Suarez</w:t>
-      </w:r>
+        <w:t xml:space="preserve">    </w:t>
+      </w:r>
+      <w:proofErr w:type="spellStart"/>
       <w:r>
         <w:rPr>
           <w:rFonts w:ascii="Times New Roman" w:hAnsi="Times New Roman" w:cs="Times New Roman"/>
@@ -434,8 +435,9 @@
           <w:sz w:val="24"/>
           <w:szCs w:val="24"/>
         </w:rPr>
-        <w:tab/>
-      </w:r>
+        <w:t>Mathias</w:t>
+      </w:r>
+      <w:proofErr w:type="spellEnd"/>
       <w:r>
         <w:rPr>
           <w:rFonts w:ascii="Times New Roman" w:hAnsi="Times New Roman" w:cs="Times New Roman"/>
@@ -444,12 +446,9 @@
           <w:sz w:val="24"/>
           <w:szCs w:val="24"/>
         </w:rPr>
-        <w:tab/>
-        <w:t xml:space="preserve">       Leticia Tessore</w:t>
-      </w:r>
-    </w:p>
-    <w:p>
-      <w:pPr>
+        <w:t xml:space="preserve"> Suarez</w:t>
+      </w:r>
+      <w:r>
         <w:rPr>
           <w:rFonts w:ascii="Times New Roman" w:hAnsi="Times New Roman" w:cs="Times New Roman"/>
           <w:b/>
@@ -457,7 +456,8 @@
           <w:sz w:val="24"/>
           <w:szCs w:val="24"/>
         </w:rPr>
-      </w:pPr>
+        <w:tab/>
+      </w:r>
       <w:r>
         <w:rPr>
           <w:rFonts w:ascii="Times New Roman" w:hAnsi="Times New Roman" w:cs="Times New Roman"/>
@@ -466,6 +466,40 @@
           <w:sz w:val="24"/>
           <w:szCs w:val="24"/>
         </w:rPr>
+        <w:tab/>
+        <w:t xml:space="preserve">       Leticia </w:t>
+      </w:r>
+      <w:proofErr w:type="spellStart"/>
+      <w:r>
+        <w:rPr>
+          <w:rFonts w:ascii="Times New Roman" w:hAnsi="Times New Roman" w:cs="Times New Roman"/>
+          <w:b/>
+          <w:bCs/>
+          <w:sz w:val="24"/>
+          <w:szCs w:val="24"/>
+        </w:rPr>
+        <w:t>Tessore</w:t>
+      </w:r>
+      <w:proofErr w:type="spellEnd"/>
+    </w:p>
+    <w:p>
+      <w:pPr>
+        <w:rPr>
+          <w:rFonts w:ascii="Times New Roman" w:hAnsi="Times New Roman" w:cs="Times New Roman"/>
+          <w:b/>
+          <w:bCs/>
+          <w:sz w:val="24"/>
+          <w:szCs w:val="24"/>
+        </w:rPr>
+      </w:pPr>
+      <w:r>
+        <w:rPr>
+          <w:rFonts w:ascii="Times New Roman" w:hAnsi="Times New Roman" w:cs="Times New Roman"/>
+          <w:b/>
+          <w:bCs/>
+          <w:sz w:val="24"/>
+          <w:szCs w:val="24"/>
+        </w:rPr>
         <w:t xml:space="preserve">      256569                                        261466                                     193251</w:t>
       </w:r>
     </w:p>
@@ -578,6 +612,16 @@
       <w:r>
         <w:br w:type="page"/>
       </w:r>
+    </w:p>
+    <w:p>
+      <w:pPr>
+        <w:rPr>
+          <w:rFonts w:ascii="Times New Roman" w:hAnsi="Times New Roman" w:cs="Times New Roman"/>
+          <w:b/>
+          <w:bCs/>
+          <w:noProof/>
+        </w:rPr>
+      </w:pPr>
     </w:p>
     <w:p/>
     <w:p>
@@ -598,20 +642,51 @@
           <w:rFonts w:ascii="Times New Roman" w:hAnsi="Times New Roman" w:cs="Times New Roman"/>
           <w:b/>
           <w:bCs/>
+          <w:color w:val="auto"/>
+        </w:rPr>
+        <w:t>Modelo Entidad Relación:</w:t>
+      </w:r>
+    </w:p>
+    <w:p>
+      <w:pPr>
+        <w:pStyle w:val="Ttulo2"/>
+        <w:rPr>
+          <w:rFonts w:ascii="Times New Roman" w:hAnsi="Times New Roman" w:cs="Times New Roman"/>
+          <w:b/>
+          <w:bCs/>
+          <w:color w:val="auto"/>
+        </w:rPr>
+      </w:pPr>
+    </w:p>
+    <w:p>
+      <w:pPr>
+        <w:pStyle w:val="Ttulo2"/>
+        <w:rPr>
+          <w:rFonts w:ascii="Times New Roman" w:hAnsi="Times New Roman" w:cs="Times New Roman"/>
+          <w:b/>
+          <w:bCs/>
+          <w:color w:val="auto"/>
+        </w:rPr>
+      </w:pPr>
+      <w:r>
+        <w:rPr>
+          <w:rFonts w:ascii="Times New Roman" w:hAnsi="Times New Roman" w:cs="Times New Roman"/>
+          <w:b/>
+          <w:bCs/>
           <w:noProof/>
           <w:color w:val="auto"/>
         </w:rPr>
         <w:drawing>
-          <wp:anchor distT="0" distB="0" distL="114300" distR="114300" simplePos="0" relativeHeight="251666432" behindDoc="1" locked="0" layoutInCell="1" allowOverlap="1" wp14:anchorId="77B5A356" wp14:editId="788F1F51">
+          <wp:anchor distT="0" distB="0" distL="114300" distR="114300" simplePos="0" relativeHeight="251666432" behindDoc="1" locked="0" layoutInCell="1" allowOverlap="1" wp14:anchorId="77B5A356" wp14:editId="529DA05E">
             <wp:simplePos x="0" y="0"/>
-            <wp:positionH relativeFrom="margin">
-              <wp:align>center</wp:align>
+            <wp:positionH relativeFrom="page">
+              <wp:posOffset>144780</wp:posOffset>
             </wp:positionH>
             <wp:positionV relativeFrom="paragraph">
-              <wp:posOffset>236855</wp:posOffset>
+              <wp:posOffset>200025</wp:posOffset>
             </wp:positionV>
-            <wp:extent cx="6301740" cy="7066593"/>
-            <wp:effectExtent l="0" t="0" r="3810" b="1270"/>
+            <wp:extent cx="7284720" cy="5206413"/>
+            <wp:effectExtent l="0" t="0" r="0" b="0"/>
             <wp:wrapNone/>
             <wp:docPr id="1" name="Imagen 1"/>
             <wp:cNvGraphicFramePr>
@@ -626,7 +701,7 @@
                       <a:picLocks noChangeAspect="1" noChangeArrowheads="1"/>
                     </pic:cNvPicPr>
                   </pic:nvPicPr>
-                  <pic:blipFill>
+                  <pic:blipFill rotWithShape="1">
                     <a:blip r:embed="rId10" cstate="print">
                       <a:extLst>
                         <a:ext uri="{28A0092B-C50C-407E-A947-70E740481C1C}">
@@ -634,15 +709,13 @@
                         </a:ext>
                       </a:extLst>
                     </a:blip>
-                    <a:srcRect/>
-                    <a:stretch>
-                      <a:fillRect/>
-                    </a:stretch>
+                    <a:srcRect l="4" t="-5931" r="-4" b="42200"/>
+                    <a:stretch/>
                   </pic:blipFill>
                   <pic:spPr bwMode="auto">
                     <a:xfrm>
                       <a:off x="0" y="0"/>
-                      <a:ext cx="6301740" cy="7066593"/>
+                      <a:ext cx="7284720" cy="5206413"/>
                     </a:xfrm>
                     <a:prstGeom prst="rect">
                       <a:avLst/>
@@ -651,44 +724,24 @@
                     <a:ln>
                       <a:noFill/>
                     </a:ln>
+                    <a:extLst>
+                      <a:ext uri="{53640926-AAD7-44D8-BBD7-CCE9431645EC}">
+                        <a14:shadowObscured xmlns:a14="http://schemas.microsoft.com/office/drawing/2010/main"/>
+                      </a:ext>
+                    </a:extLst>
                   </pic:spPr>
                 </pic:pic>
               </a:graphicData>
             </a:graphic>
+            <wp14:sizeRelH relativeFrom="margin">
+              <wp14:pctWidth>0</wp14:pctWidth>
+            </wp14:sizeRelH>
+            <wp14:sizeRelV relativeFrom="margin">
+              <wp14:pctHeight>0</wp14:pctHeight>
+            </wp14:sizeRelV>
           </wp:anchor>
         </w:drawing>
       </w:r>
-      <w:r>
-        <w:rPr>
-          <w:rFonts w:ascii="Times New Roman" w:hAnsi="Times New Roman" w:cs="Times New Roman"/>
-          <w:b/>
-          <w:bCs/>
-          <w:color w:val="auto"/>
-        </w:rPr>
-        <w:t>Modelo Entidad Relación:</w:t>
-      </w:r>
-    </w:p>
-    <w:p>
-      <w:pPr>
-        <w:pStyle w:val="Ttulo2"/>
-        <w:rPr>
-          <w:rFonts w:ascii="Times New Roman" w:hAnsi="Times New Roman" w:cs="Times New Roman"/>
-          <w:b/>
-          <w:bCs/>
-          <w:color w:val="auto"/>
-        </w:rPr>
-      </w:pPr>
-    </w:p>
-    <w:p>
-      <w:pPr>
-        <w:pStyle w:val="Ttulo2"/>
-        <w:rPr>
-          <w:rFonts w:ascii="Times New Roman" w:hAnsi="Times New Roman" w:cs="Times New Roman"/>
-          <w:b/>
-          <w:bCs/>
-          <w:color w:val="auto"/>
-        </w:rPr>
-      </w:pPr>
     </w:p>
     <w:p>
       <w:pPr>
@@ -1072,7 +1125,21 @@
         <w:rPr>
           <w:rFonts w:ascii="Times New Roman" w:hAnsi="Times New Roman" w:cs="Times New Roman"/>
         </w:rPr>
-        <w:t>La agenda de la segunda dosis se genera automáticamente 21 días (de corrido) despues de la primera dosis a la misma hora y en el mismo centro</w:t>
+        <w:t xml:space="preserve">La agenda de la segunda dosis se genera automáticamente 21 días (de corrido) </w:t>
+      </w:r>
+      <w:proofErr w:type="spellStart"/>
+      <w:r>
+        <w:rPr>
+          <w:rFonts w:ascii="Times New Roman" w:hAnsi="Times New Roman" w:cs="Times New Roman"/>
+        </w:rPr>
+        <w:t>despues</w:t>
+      </w:r>
+      <w:proofErr w:type="spellEnd"/>
+      <w:r>
+        <w:rPr>
+          <w:rFonts w:ascii="Times New Roman" w:hAnsi="Times New Roman" w:cs="Times New Roman"/>
+        </w:rPr>
+        <w:t xml:space="preserve"> de la primera dosis a la misma hora y en el mismo centro</w:t>
       </w:r>
     </w:p>
     <w:p>
@@ -1159,6 +1226,7 @@
           <w:rFonts w:ascii="Times New Roman" w:hAnsi="Times New Roman" w:cs="Times New Roman"/>
         </w:rPr>
       </w:pPr>
+      <w:proofErr w:type="gramStart"/>
       <w:r>
         <w:rPr>
           <w:rFonts w:ascii="Times New Roman" w:hAnsi="Times New Roman" w:cs="Times New Roman"/>
@@ -1177,6 +1245,7 @@
         </w:rPr>
         <w:t>(</w:t>
       </w:r>
+      <w:proofErr w:type="gramEnd"/>
       <w:r>
         <w:rPr>
           <w:rFonts w:ascii="Times New Roman" w:hAnsi="Times New Roman" w:cs="Times New Roman"/>
@@ -1194,20 +1263,70 @@
         <w:rPr>
           <w:rFonts w:ascii="Times New Roman" w:hAnsi="Times New Roman" w:cs="Times New Roman"/>
         </w:rPr>
-        <w:t xml:space="preserve"> FechaNac,</w:t>
-      </w:r>
-      <w:r>
-        <w:rPr>
-          <w:rFonts w:ascii="Times New Roman" w:hAnsi="Times New Roman" w:cs="Times New Roman"/>
-        </w:rPr>
-        <w:t xml:space="preserve"> Direccion(CodPostal, Numero, Calle, Ciudad)</w:t>
-      </w:r>
-      <w:r>
-        <w:rPr>
-          <w:rFonts w:ascii="Times New Roman" w:hAnsi="Times New Roman" w:cs="Times New Roman"/>
-        </w:rPr>
-        <w:t>, IdGrupoVac</w:t>
-      </w:r>
+        <w:t xml:space="preserve"> </w:t>
+      </w:r>
+      <w:proofErr w:type="spellStart"/>
+      <w:r>
+        <w:rPr>
+          <w:rFonts w:ascii="Times New Roman" w:hAnsi="Times New Roman" w:cs="Times New Roman"/>
+        </w:rPr>
+        <w:t>FechaNac</w:t>
+      </w:r>
+      <w:proofErr w:type="spellEnd"/>
+      <w:r>
+        <w:rPr>
+          <w:rFonts w:ascii="Times New Roman" w:hAnsi="Times New Roman" w:cs="Times New Roman"/>
+        </w:rPr>
+        <w:t>,</w:t>
+      </w:r>
+      <w:r>
+        <w:rPr>
+          <w:rFonts w:ascii="Times New Roman" w:hAnsi="Times New Roman" w:cs="Times New Roman"/>
+        </w:rPr>
+        <w:t xml:space="preserve"> </w:t>
+      </w:r>
+      <w:proofErr w:type="spellStart"/>
+      <w:r>
+        <w:rPr>
+          <w:rFonts w:ascii="Times New Roman" w:hAnsi="Times New Roman" w:cs="Times New Roman"/>
+        </w:rPr>
+        <w:t>Direccion</w:t>
+      </w:r>
+      <w:proofErr w:type="spellEnd"/>
+      <w:r>
+        <w:rPr>
+          <w:rFonts w:ascii="Times New Roman" w:hAnsi="Times New Roman" w:cs="Times New Roman"/>
+        </w:rPr>
+        <w:t>(</w:t>
+      </w:r>
+      <w:proofErr w:type="spellStart"/>
+      <w:r>
+        <w:rPr>
+          <w:rFonts w:ascii="Times New Roman" w:hAnsi="Times New Roman" w:cs="Times New Roman"/>
+        </w:rPr>
+        <w:t>CodPostal</w:t>
+      </w:r>
+      <w:proofErr w:type="spellEnd"/>
+      <w:r>
+        <w:rPr>
+          <w:rFonts w:ascii="Times New Roman" w:hAnsi="Times New Roman" w:cs="Times New Roman"/>
+        </w:rPr>
+        <w:t>, Numero, Calle, Ciudad)</w:t>
+      </w:r>
+      <w:r>
+        <w:rPr>
+          <w:rFonts w:ascii="Times New Roman" w:hAnsi="Times New Roman" w:cs="Times New Roman"/>
+        </w:rPr>
+        <w:t xml:space="preserve">, </w:t>
+      </w:r>
+      <w:proofErr w:type="spellStart"/>
+      <w:r>
+        <w:rPr>
+          <w:rFonts w:ascii="Times New Roman" w:hAnsi="Times New Roman" w:cs="Times New Roman"/>
+        </w:rPr>
+        <w:t>IdGrupoVac</w:t>
+      </w:r>
+      <w:proofErr w:type="spellEnd"/>
       <w:r>
         <w:rPr>
           <w:rFonts w:ascii="Times New Roman" w:hAnsi="Times New Roman" w:cs="Times New Roman"/>
@@ -1221,12 +1340,14 @@
           <w:rFonts w:ascii="Times New Roman" w:hAnsi="Times New Roman" w:cs="Times New Roman"/>
         </w:rPr>
       </w:pPr>
+      <w:proofErr w:type="gramStart"/>
       <w:r>
         <w:rPr>
           <w:rFonts w:ascii="Times New Roman" w:hAnsi="Times New Roman" w:cs="Times New Roman"/>
         </w:rPr>
         <w:t>TELEFONOS(</w:t>
       </w:r>
+      <w:proofErr w:type="gramEnd"/>
       <w:r>
         <w:rPr>
           <w:rFonts w:ascii="Times New Roman" w:hAnsi="Times New Roman" w:cs="Times New Roman"/>
@@ -1238,28 +1359,50 @@
         <w:rPr>
           <w:rFonts w:ascii="Times New Roman" w:hAnsi="Times New Roman" w:cs="Times New Roman"/>
         </w:rPr>
-        <w:t>, NroTelefono);</w:t>
-      </w:r>
-    </w:p>
-    <w:p>
-      <w:pPr>
-        <w:rPr>
-          <w:rFonts w:ascii="Times New Roman" w:hAnsi="Times New Roman" w:cs="Times New Roman"/>
-        </w:rPr>
-      </w:pPr>
-    </w:p>
-    <w:p>
-      <w:pPr>
-        <w:rPr>
-          <w:rFonts w:ascii="Times New Roman" w:hAnsi="Times New Roman" w:cs="Times New Roman"/>
-        </w:rPr>
-      </w:pPr>
-      <w:r>
-        <w:rPr>
-          <w:rFonts w:ascii="Times New Roman" w:hAnsi="Times New Roman" w:cs="Times New Roman"/>
-        </w:rPr>
-        <w:t>PERSONAL_SALUD(</w:t>
-      </w:r>
+        <w:t xml:space="preserve">, </w:t>
+      </w:r>
+      <w:proofErr w:type="spellStart"/>
+      <w:r>
+        <w:rPr>
+          <w:rFonts w:ascii="Times New Roman" w:hAnsi="Times New Roman" w:cs="Times New Roman"/>
+        </w:rPr>
+        <w:t>NroTelefono</w:t>
+      </w:r>
+      <w:proofErr w:type="spellEnd"/>
+      <w:r>
+        <w:rPr>
+          <w:rFonts w:ascii="Times New Roman" w:hAnsi="Times New Roman" w:cs="Times New Roman"/>
+        </w:rPr>
+        <w:t>);</w:t>
+      </w:r>
+    </w:p>
+    <w:p>
+      <w:pPr>
+        <w:rPr>
+          <w:rFonts w:ascii="Times New Roman" w:hAnsi="Times New Roman" w:cs="Times New Roman"/>
+        </w:rPr>
+      </w:pPr>
+    </w:p>
+    <w:p>
+      <w:pPr>
+        <w:rPr>
+          <w:rFonts w:ascii="Times New Roman" w:hAnsi="Times New Roman" w:cs="Times New Roman"/>
+        </w:rPr>
+      </w:pPr>
+      <w:r>
+        <w:rPr>
+          <w:rFonts w:ascii="Times New Roman" w:hAnsi="Times New Roman" w:cs="Times New Roman"/>
+        </w:rPr>
+        <w:t>PERSONAL_</w:t>
+      </w:r>
+      <w:proofErr w:type="gramStart"/>
+      <w:r>
+        <w:rPr>
+          <w:rFonts w:ascii="Times New Roman" w:hAnsi="Times New Roman" w:cs="Times New Roman"/>
+        </w:rPr>
+        <w:t>SALUD(</w:t>
+      </w:r>
+      <w:proofErr w:type="gramEnd"/>
       <w:r>
         <w:rPr>
           <w:rFonts w:ascii="Times New Roman" w:hAnsi="Times New Roman" w:cs="Times New Roman"/>
@@ -1273,6 +1416,7 @@
         </w:rPr>
         <w:t xml:space="preserve">, </w:t>
       </w:r>
+      <w:proofErr w:type="spellStart"/>
       <w:r>
         <w:rPr>
           <w:rFonts w:ascii="Times New Roman" w:hAnsi="Times New Roman" w:cs="Times New Roman"/>
@@ -1280,6 +1424,7 @@
         </w:rPr>
         <w:t>CedulaPersVacunador</w:t>
       </w:r>
+      <w:proofErr w:type="spellEnd"/>
       <w:r>
         <w:rPr>
           <w:rFonts w:ascii="Times New Roman" w:hAnsi="Times New Roman" w:cs="Times New Roman"/>
@@ -1322,8 +1467,16 @@
         <w:rPr>
           <w:rFonts w:ascii="Times New Roman" w:hAnsi="Times New Roman" w:cs="Times New Roman"/>
         </w:rPr>
-        <w:t>ESPECIALIDADES_PER_SALUD(</w:t>
-      </w:r>
+        <w:t>ESPECIALIDADES_PER_</w:t>
+      </w:r>
+      <w:proofErr w:type="gramStart"/>
+      <w:r>
+        <w:rPr>
+          <w:rFonts w:ascii="Times New Roman" w:hAnsi="Times New Roman" w:cs="Times New Roman"/>
+        </w:rPr>
+        <w:t>SALUD(</w:t>
+      </w:r>
+      <w:proofErr w:type="gramEnd"/>
       <w:r>
         <w:rPr>
           <w:rFonts w:ascii="Times New Roman" w:hAnsi="Times New Roman" w:cs="Times New Roman"/>
@@ -1367,12 +1520,15 @@
         </w:rPr>
       </w:pPr>
       <w:bookmarkStart w:id="0" w:name="_Hlk71308289"/>
+      <w:proofErr w:type="gramStart"/>
       <w:r>
         <w:rPr>
           <w:rFonts w:ascii="Times New Roman" w:hAnsi="Times New Roman" w:cs="Times New Roman"/>
         </w:rPr>
         <w:t>PACIENTES(</w:t>
       </w:r>
+      <w:proofErr w:type="spellStart"/>
+      <w:proofErr w:type="gramEnd"/>
       <w:r>
         <w:rPr>
           <w:rFonts w:ascii="Times New Roman" w:hAnsi="Times New Roman" w:cs="Times New Roman"/>
@@ -1387,6 +1543,7 @@
         </w:rPr>
         <w:t>Paciente</w:t>
       </w:r>
+      <w:proofErr w:type="spellEnd"/>
       <w:r>
         <w:rPr>
           <w:rFonts w:ascii="Times New Roman" w:hAnsi="Times New Roman" w:cs="Times New Roman"/>
@@ -1399,11 +1556,19 @@
         </w:rPr>
         <w:t xml:space="preserve"> </w:t>
       </w:r>
-      <w:r>
-        <w:rPr>
-          <w:rFonts w:ascii="Times New Roman" w:hAnsi="Times New Roman" w:cs="Times New Roman"/>
-        </w:rPr>
-        <w:t>CedulaPersonalSalud, Fecha</w:t>
+      <w:proofErr w:type="spellStart"/>
+      <w:r>
+        <w:rPr>
+          <w:rFonts w:ascii="Times New Roman" w:hAnsi="Times New Roman" w:cs="Times New Roman"/>
+        </w:rPr>
+        <w:t>CedulaPersonalSalud</w:t>
+      </w:r>
+      <w:proofErr w:type="spellEnd"/>
+      <w:r>
+        <w:rPr>
+          <w:rFonts w:ascii="Times New Roman" w:hAnsi="Times New Roman" w:cs="Times New Roman"/>
+        </w:rPr>
+        <w:t>, Fecha</w:t>
       </w:r>
       <w:r>
         <w:rPr>
@@ -1457,8 +1622,30 @@
         <w:rPr>
           <w:rFonts w:ascii="Times New Roman" w:hAnsi="Times New Roman" w:cs="Times New Roman"/>
         </w:rPr>
-        <w:t>Hora2Dosis, NombreCentroVacunacion, NombreVacuna</w:t>
-      </w:r>
+        <w:t xml:space="preserve">Hora2Dosis, </w:t>
+      </w:r>
+      <w:proofErr w:type="spellStart"/>
+      <w:r>
+        <w:rPr>
+          <w:rFonts w:ascii="Times New Roman" w:hAnsi="Times New Roman" w:cs="Times New Roman"/>
+        </w:rPr>
+        <w:t>NombreCentroVacunacion</w:t>
+      </w:r>
+      <w:proofErr w:type="spellEnd"/>
+      <w:r>
+        <w:rPr>
+          <w:rFonts w:ascii="Times New Roman" w:hAnsi="Times New Roman" w:cs="Times New Roman"/>
+        </w:rPr>
+        <w:t xml:space="preserve">, </w:t>
+      </w:r>
+      <w:proofErr w:type="spellStart"/>
+      <w:r>
+        <w:rPr>
+          <w:rFonts w:ascii="Times New Roman" w:hAnsi="Times New Roman" w:cs="Times New Roman"/>
+        </w:rPr>
+        <w:t>NombreVacuna</w:t>
+      </w:r>
+      <w:proofErr w:type="spellEnd"/>
       <w:r>
         <w:rPr>
           <w:rFonts w:ascii="Times New Roman" w:hAnsi="Times New Roman" w:cs="Times New Roman"/>
@@ -1489,7 +1676,57 @@
         <w:rPr>
           <w:rFonts w:ascii="Times New Roman" w:hAnsi="Times New Roman" w:cs="Times New Roman"/>
         </w:rPr>
-        <w:t>FK: PACIENTES(NombreCentroVacunacion, NombreVacuna) =&gt;  CENTROS_VAC_PROVEEN_VAC(NombreCentro,NombreVacuna);</w:t>
+        <w:t xml:space="preserve">FK: </w:t>
+      </w:r>
+      <w:proofErr w:type="gramStart"/>
+      <w:r>
+        <w:rPr>
+          <w:rFonts w:ascii="Times New Roman" w:hAnsi="Times New Roman" w:cs="Times New Roman"/>
+        </w:rPr>
+        <w:t>PACIENTES(</w:t>
+      </w:r>
+      <w:proofErr w:type="spellStart"/>
+      <w:proofErr w:type="gramEnd"/>
+      <w:r>
+        <w:rPr>
+          <w:rFonts w:ascii="Times New Roman" w:hAnsi="Times New Roman" w:cs="Times New Roman"/>
+        </w:rPr>
+        <w:t>NombreCentroVacunacion</w:t>
+      </w:r>
+      <w:proofErr w:type="spellEnd"/>
+      <w:r>
+        <w:rPr>
+          <w:rFonts w:ascii="Times New Roman" w:hAnsi="Times New Roman" w:cs="Times New Roman"/>
+        </w:rPr>
+        <w:t xml:space="preserve">, </w:t>
+      </w:r>
+      <w:proofErr w:type="spellStart"/>
+      <w:r>
+        <w:rPr>
+          <w:rFonts w:ascii="Times New Roman" w:hAnsi="Times New Roman" w:cs="Times New Roman"/>
+        </w:rPr>
+        <w:t>NombreVacuna</w:t>
+      </w:r>
+      <w:proofErr w:type="spellEnd"/>
+      <w:r>
+        <w:rPr>
+          <w:rFonts w:ascii="Times New Roman" w:hAnsi="Times New Roman" w:cs="Times New Roman"/>
+        </w:rPr>
+        <w:t>) =&gt;  CENTROS_VAC_PROVEEN_VAC(</w:t>
+      </w:r>
+      <w:proofErr w:type="spellStart"/>
+      <w:r>
+        <w:rPr>
+          <w:rFonts w:ascii="Times New Roman" w:hAnsi="Times New Roman" w:cs="Times New Roman"/>
+        </w:rPr>
+        <w:t>NombreCentro,NombreVacuna</w:t>
+      </w:r>
+      <w:proofErr w:type="spellEnd"/>
+      <w:r>
+        <w:rPr>
+          <w:rFonts w:ascii="Times New Roman" w:hAnsi="Times New Roman" w:cs="Times New Roman"/>
+        </w:rPr>
+        <w:t>);</w:t>
       </w:r>
     </w:p>
     <w:p>
@@ -1544,8 +1781,16 @@
         <w:rPr>
           <w:rFonts w:ascii="Times New Roman" w:hAnsi="Times New Roman" w:cs="Times New Roman"/>
         </w:rPr>
-        <w:t>GRUPOS_VAC_DESCRIPCION(</w:t>
-      </w:r>
+        <w:t>GRUPOS_VAC_</w:t>
+      </w:r>
+      <w:proofErr w:type="gramStart"/>
+      <w:r>
+        <w:rPr>
+          <w:rFonts w:ascii="Times New Roman" w:hAnsi="Times New Roman" w:cs="Times New Roman"/>
+        </w:rPr>
+        <w:t>DESCRIPCION(</w:t>
+      </w:r>
+      <w:proofErr w:type="gramEnd"/>
       <w:r>
         <w:rPr>
           <w:rFonts w:ascii="Times New Roman" w:hAnsi="Times New Roman" w:cs="Times New Roman"/>
@@ -1557,7 +1802,21 @@
         <w:rPr>
           <w:rFonts w:ascii="Times New Roman" w:hAnsi="Times New Roman" w:cs="Times New Roman"/>
         </w:rPr>
-        <w:t>, Descripcion);</w:t>
+        <w:t xml:space="preserve">, </w:t>
+      </w:r>
+      <w:proofErr w:type="spellStart"/>
+      <w:r>
+        <w:rPr>
+          <w:rFonts w:ascii="Times New Roman" w:hAnsi="Times New Roman" w:cs="Times New Roman"/>
+        </w:rPr>
+        <w:t>Descripcion</w:t>
+      </w:r>
+      <w:proofErr w:type="spellEnd"/>
+      <w:r>
+        <w:rPr>
+          <w:rFonts w:ascii="Times New Roman" w:hAnsi="Times New Roman" w:cs="Times New Roman"/>
+        </w:rPr>
+        <w:t>);</w:t>
       </w:r>
     </w:p>
     <w:p>
@@ -1586,6 +1845,7 @@
           <w:rFonts w:ascii="Times New Roman" w:hAnsi="Times New Roman" w:cs="Times New Roman"/>
         </w:rPr>
       </w:pPr>
+      <w:proofErr w:type="gramStart"/>
       <w:r>
         <w:rPr>
           <w:rFonts w:ascii="Times New Roman" w:hAnsi="Times New Roman" w:cs="Times New Roman"/>
@@ -1604,6 +1864,8 @@
         </w:rPr>
         <w:t>(</w:t>
       </w:r>
+      <w:proofErr w:type="spellStart"/>
+      <w:proofErr w:type="gramEnd"/>
       <w:r>
         <w:rPr>
           <w:rFonts w:ascii="Times New Roman" w:hAnsi="Times New Roman" w:cs="Times New Roman"/>
@@ -1631,6 +1893,7 @@
         </w:rPr>
         <w:t>NombreLaboratorio</w:t>
       </w:r>
+      <w:proofErr w:type="spellEnd"/>
       <w:r>
         <w:rPr>
           <w:rFonts w:ascii="Times New Roman" w:hAnsi="Times New Roman" w:cs="Times New Roman"/>
@@ -1661,8 +1924,16 @@
         <w:rPr>
           <w:rFonts w:ascii="Times New Roman" w:hAnsi="Times New Roman" w:cs="Times New Roman"/>
         </w:rPr>
-        <w:t>CENTROS_VAC(</w:t>
-      </w:r>
+        <w:t>CENTROS_</w:t>
+      </w:r>
+      <w:proofErr w:type="gramStart"/>
+      <w:r>
+        <w:rPr>
+          <w:rFonts w:ascii="Times New Roman" w:hAnsi="Times New Roman" w:cs="Times New Roman"/>
+        </w:rPr>
+        <w:t>VAC(</w:t>
+      </w:r>
+      <w:proofErr w:type="gramEnd"/>
       <w:r>
         <w:rPr>
           <w:rFonts w:ascii="Times New Roman" w:hAnsi="Times New Roman" w:cs="Times New Roman"/>
@@ -1674,28 +1945,79 @@
         <w:rPr>
           <w:rFonts w:ascii="Times New Roman" w:hAnsi="Times New Roman" w:cs="Times New Roman"/>
         </w:rPr>
-        <w:t>, Capacidad, Direccion(CodPostal, Nro, Calle, Ciudad));</w:t>
-      </w:r>
-    </w:p>
-    <w:p>
-      <w:pPr>
-        <w:rPr>
-          <w:rFonts w:ascii="Times New Roman" w:hAnsi="Times New Roman" w:cs="Times New Roman"/>
-        </w:rPr>
-      </w:pPr>
-    </w:p>
-    <w:p>
-      <w:pPr>
-        <w:rPr>
-          <w:rFonts w:ascii="Times New Roman" w:hAnsi="Times New Roman" w:cs="Times New Roman"/>
-        </w:rPr>
-      </w:pPr>
-      <w:r>
-        <w:rPr>
-          <w:rFonts w:ascii="Times New Roman" w:hAnsi="Times New Roman" w:cs="Times New Roman"/>
-        </w:rPr>
-        <w:t>EFECTOS_ADV(</w:t>
-      </w:r>
+        <w:t xml:space="preserve">, Capacidad, </w:t>
+      </w:r>
+      <w:proofErr w:type="spellStart"/>
+      <w:r>
+        <w:rPr>
+          <w:rFonts w:ascii="Times New Roman" w:hAnsi="Times New Roman" w:cs="Times New Roman"/>
+        </w:rPr>
+        <w:t>Direccion</w:t>
+      </w:r>
+      <w:proofErr w:type="spellEnd"/>
+      <w:r>
+        <w:rPr>
+          <w:rFonts w:ascii="Times New Roman" w:hAnsi="Times New Roman" w:cs="Times New Roman"/>
+        </w:rPr>
+        <w:t>(</w:t>
+      </w:r>
+      <w:proofErr w:type="spellStart"/>
+      <w:r>
+        <w:rPr>
+          <w:rFonts w:ascii="Times New Roman" w:hAnsi="Times New Roman" w:cs="Times New Roman"/>
+        </w:rPr>
+        <w:t>CodPostal</w:t>
+      </w:r>
+      <w:proofErr w:type="spellEnd"/>
+      <w:r>
+        <w:rPr>
+          <w:rFonts w:ascii="Times New Roman" w:hAnsi="Times New Roman" w:cs="Times New Roman"/>
+        </w:rPr>
+        <w:t xml:space="preserve">, </w:t>
+      </w:r>
+      <w:proofErr w:type="spellStart"/>
+      <w:r>
+        <w:rPr>
+          <w:rFonts w:ascii="Times New Roman" w:hAnsi="Times New Roman" w:cs="Times New Roman"/>
+        </w:rPr>
+        <w:t>Nro</w:t>
+      </w:r>
+      <w:proofErr w:type="spellEnd"/>
+      <w:r>
+        <w:rPr>
+          <w:rFonts w:ascii="Times New Roman" w:hAnsi="Times New Roman" w:cs="Times New Roman"/>
+        </w:rPr>
+        <w:t>, Calle, Ciudad));</w:t>
+      </w:r>
+    </w:p>
+    <w:p>
+      <w:pPr>
+        <w:rPr>
+          <w:rFonts w:ascii="Times New Roman" w:hAnsi="Times New Roman" w:cs="Times New Roman"/>
+        </w:rPr>
+      </w:pPr>
+    </w:p>
+    <w:p>
+      <w:pPr>
+        <w:rPr>
+          <w:rFonts w:ascii="Times New Roman" w:hAnsi="Times New Roman" w:cs="Times New Roman"/>
+        </w:rPr>
+      </w:pPr>
+      <w:r>
+        <w:rPr>
+          <w:rFonts w:ascii="Times New Roman" w:hAnsi="Times New Roman" w:cs="Times New Roman"/>
+        </w:rPr>
+        <w:t>EFECTOS_</w:t>
+      </w:r>
+      <w:proofErr w:type="gramStart"/>
+      <w:r>
+        <w:rPr>
+          <w:rFonts w:ascii="Times New Roman" w:hAnsi="Times New Roman" w:cs="Times New Roman"/>
+        </w:rPr>
+        <w:t>ADV(</w:t>
+      </w:r>
+      <w:proofErr w:type="spellStart"/>
+      <w:proofErr w:type="gramEnd"/>
       <w:r>
         <w:rPr>
           <w:rFonts w:ascii="Times New Roman" w:hAnsi="Times New Roman" w:cs="Times New Roman"/>
@@ -1703,6 +2025,7 @@
         </w:rPr>
         <w:t>IdSintoma</w:t>
       </w:r>
+      <w:proofErr w:type="spellEnd"/>
       <w:r>
         <w:rPr>
           <w:rFonts w:ascii="Times New Roman" w:hAnsi="Times New Roman" w:cs="Times New Roman"/>
@@ -1720,8 +2043,17 @@
         <w:rPr>
           <w:rFonts w:ascii="Times New Roman" w:hAnsi="Times New Roman" w:cs="Times New Roman"/>
         </w:rPr>
-        <w:t>EFECTOS_ADV_DESCR(</w:t>
-      </w:r>
+        <w:t>EFECTOS_ADV_</w:t>
+      </w:r>
+      <w:proofErr w:type="gramStart"/>
+      <w:r>
+        <w:rPr>
+          <w:rFonts w:ascii="Times New Roman" w:hAnsi="Times New Roman" w:cs="Times New Roman"/>
+        </w:rPr>
+        <w:t>DESCR(</w:t>
+      </w:r>
+      <w:proofErr w:type="spellStart"/>
+      <w:proofErr w:type="gramEnd"/>
       <w:r>
         <w:rPr>
           <w:rFonts w:ascii="Times New Roman" w:hAnsi="Times New Roman" w:cs="Times New Roman"/>
@@ -1729,11 +2061,26 @@
         </w:rPr>
         <w:t>IdSintoma</w:t>
       </w:r>
-      <w:r>
-        <w:rPr>
-          <w:rFonts w:ascii="Times New Roman" w:hAnsi="Times New Roman" w:cs="Times New Roman"/>
-        </w:rPr>
-        <w:t>, Descripcion);</w:t>
+      <w:proofErr w:type="spellEnd"/>
+      <w:r>
+        <w:rPr>
+          <w:rFonts w:ascii="Times New Roman" w:hAnsi="Times New Roman" w:cs="Times New Roman"/>
+        </w:rPr>
+        <w:t xml:space="preserve">, </w:t>
+      </w:r>
+      <w:proofErr w:type="spellStart"/>
+      <w:r>
+        <w:rPr>
+          <w:rFonts w:ascii="Times New Roman" w:hAnsi="Times New Roman" w:cs="Times New Roman"/>
+        </w:rPr>
+        <w:t>Descripcion</w:t>
+      </w:r>
+      <w:proofErr w:type="spellEnd"/>
+      <w:r>
+        <w:rPr>
+          <w:rFonts w:ascii="Times New Roman" w:hAnsi="Times New Roman" w:cs="Times New Roman"/>
+        </w:rPr>
+        <w:t>);</w:t>
       </w:r>
     </w:p>
     <w:p>
@@ -1747,28 +2094,58 @@
         <w:rPr>
           <w:rFonts w:ascii="Times New Roman" w:hAnsi="Times New Roman" w:cs="Times New Roman"/>
         </w:rPr>
-        <w:t>FK: EFECTOS_ADV_DESCR(IdSintoma) =&gt; EFECTOS_ADV(IdSintoma);</w:t>
-      </w:r>
-    </w:p>
-    <w:p>
-      <w:pPr>
-        <w:rPr>
-          <w:rFonts w:ascii="Times New Roman" w:hAnsi="Times New Roman" w:cs="Times New Roman"/>
-        </w:rPr>
-      </w:pPr>
-    </w:p>
-    <w:p>
-      <w:pPr>
-        <w:rPr>
-          <w:rFonts w:ascii="Times New Roman" w:hAnsi="Times New Roman" w:cs="Times New Roman"/>
-        </w:rPr>
-      </w:pPr>
+        <w:t>FK: EFECTOS_ADV_DESCR(</w:t>
+      </w:r>
+      <w:proofErr w:type="spellStart"/>
+      <w:r>
+        <w:rPr>
+          <w:rFonts w:ascii="Times New Roman" w:hAnsi="Times New Roman" w:cs="Times New Roman"/>
+        </w:rPr>
+        <w:t>IdSintoma</w:t>
+      </w:r>
+      <w:proofErr w:type="spellEnd"/>
+      <w:r>
+        <w:rPr>
+          <w:rFonts w:ascii="Times New Roman" w:hAnsi="Times New Roman" w:cs="Times New Roman"/>
+        </w:rPr>
+        <w:t>) =&gt; EFECTOS_ADV(</w:t>
+      </w:r>
+      <w:proofErr w:type="spellStart"/>
+      <w:r>
+        <w:rPr>
+          <w:rFonts w:ascii="Times New Roman" w:hAnsi="Times New Roman" w:cs="Times New Roman"/>
+        </w:rPr>
+        <w:t>IdSintoma</w:t>
+      </w:r>
+      <w:proofErr w:type="spellEnd"/>
+      <w:r>
+        <w:rPr>
+          <w:rFonts w:ascii="Times New Roman" w:hAnsi="Times New Roman" w:cs="Times New Roman"/>
+        </w:rPr>
+        <w:t>);</w:t>
+      </w:r>
+    </w:p>
+    <w:p>
+      <w:pPr>
+        <w:rPr>
+          <w:rFonts w:ascii="Times New Roman" w:hAnsi="Times New Roman" w:cs="Times New Roman"/>
+        </w:rPr>
+      </w:pPr>
+    </w:p>
+    <w:p>
+      <w:pPr>
+        <w:rPr>
+          <w:rFonts w:ascii="Times New Roman" w:hAnsi="Times New Roman" w:cs="Times New Roman"/>
+        </w:rPr>
+      </w:pPr>
+      <w:proofErr w:type="gramStart"/>
       <w:r>
         <w:rPr>
           <w:rFonts w:ascii="Times New Roman" w:hAnsi="Times New Roman" w:cs="Times New Roman"/>
         </w:rPr>
         <w:t>LABORATORIOS(</w:t>
       </w:r>
+      <w:proofErr w:type="gramEnd"/>
       <w:r>
         <w:rPr>
           <w:rFonts w:ascii="Times New Roman" w:hAnsi="Times New Roman" w:cs="Times New Roman"/>
@@ -1793,8 +2170,16 @@
         <w:rPr>
           <w:rFonts w:ascii="Times New Roman" w:hAnsi="Times New Roman" w:cs="Times New Roman"/>
         </w:rPr>
-        <w:t>LABORATORIOS_TEL(</w:t>
-      </w:r>
+        <w:t>LABORATORIOS_</w:t>
+      </w:r>
+      <w:proofErr w:type="gramStart"/>
+      <w:r>
+        <w:rPr>
+          <w:rFonts w:ascii="Times New Roman" w:hAnsi="Times New Roman" w:cs="Times New Roman"/>
+        </w:rPr>
+        <w:t>TEL(</w:t>
+      </w:r>
+      <w:proofErr w:type="gramEnd"/>
       <w:r>
         <w:rPr>
           <w:rFonts w:ascii="Times New Roman" w:hAnsi="Times New Roman" w:cs="Times New Roman"/>
@@ -1806,7 +2191,21 @@
         <w:rPr>
           <w:rFonts w:ascii="Times New Roman" w:hAnsi="Times New Roman" w:cs="Times New Roman"/>
         </w:rPr>
-        <w:t>, NroTelefono);</w:t>
+        <w:t xml:space="preserve">, </w:t>
+      </w:r>
+      <w:proofErr w:type="spellStart"/>
+      <w:r>
+        <w:rPr>
+          <w:rFonts w:ascii="Times New Roman" w:hAnsi="Times New Roman" w:cs="Times New Roman"/>
+        </w:rPr>
+        <w:t>NroTelefono</w:t>
+      </w:r>
+      <w:proofErr w:type="spellEnd"/>
+      <w:r>
+        <w:rPr>
+          <w:rFonts w:ascii="Times New Roman" w:hAnsi="Times New Roman" w:cs="Times New Roman"/>
+        </w:rPr>
+        <w:t>);</w:t>
       </w:r>
     </w:p>
     <w:p>
@@ -1841,6 +2240,8 @@
         </w:rPr>
         <w:t>CENTROS_VAC_PROVEEN_VAC(</w:t>
       </w:r>
+      <w:proofErr w:type="spellStart"/>
+      <w:proofErr w:type="gramStart"/>
       <w:r>
         <w:rPr>
           <w:rFonts w:ascii="Times New Roman" w:hAnsi="Times New Roman" w:cs="Times New Roman"/>
@@ -1861,6 +2262,8 @@
         </w:rPr>
         <w:t>NombreVacuna</w:t>
       </w:r>
+      <w:proofErr w:type="spellEnd"/>
+      <w:proofErr w:type="gramEnd"/>
       <w:r>
         <w:rPr>
           <w:rFonts w:ascii="Times New Roman" w:hAnsi="Times New Roman" w:cs="Times New Roman"/>
@@ -1878,41 +2281,77 @@
         <w:rPr>
           <w:rFonts w:ascii="Times New Roman" w:hAnsi="Times New Roman" w:cs="Times New Roman"/>
         </w:rPr>
-        <w:t>FK: CENTROS_VAC_PROVEEN_VAC(NombreCentro) =&gt; CENTROS_VAC(Nombre);</w:t>
-      </w:r>
-    </w:p>
-    <w:p>
-      <w:pPr>
-        <w:rPr>
-          <w:rFonts w:ascii="Times New Roman" w:hAnsi="Times New Roman" w:cs="Times New Roman"/>
-        </w:rPr>
-      </w:pPr>
-      <w:r>
-        <w:rPr>
-          <w:rFonts w:ascii="Times New Roman" w:hAnsi="Times New Roman" w:cs="Times New Roman"/>
-        </w:rPr>
-        <w:t>FK: CENTROS_VAC_PROVEEN_VAC(NombreVacuna) =&gt; VACUNAS(Nombre);</w:t>
-      </w:r>
-    </w:p>
-    <w:p>
-      <w:pPr>
-        <w:rPr>
-          <w:rFonts w:ascii="Times New Roman" w:hAnsi="Times New Roman" w:cs="Times New Roman"/>
-        </w:rPr>
-      </w:pPr>
-    </w:p>
-    <w:p>
-      <w:pPr>
-        <w:rPr>
-          <w:rFonts w:ascii="Times New Roman" w:hAnsi="Times New Roman" w:cs="Times New Roman"/>
-        </w:rPr>
-      </w:pPr>
-      <w:r>
-        <w:rPr>
-          <w:rFonts w:ascii="Times New Roman" w:hAnsi="Times New Roman" w:cs="Times New Roman"/>
-        </w:rPr>
-        <w:t>PACIENTES_RECIBEN_VAC(</w:t>
-      </w:r>
+        <w:t>FK: CENTROS_VAC_PROVEEN_VAC(</w:t>
+      </w:r>
+      <w:proofErr w:type="spellStart"/>
+      <w:r>
+        <w:rPr>
+          <w:rFonts w:ascii="Times New Roman" w:hAnsi="Times New Roman" w:cs="Times New Roman"/>
+        </w:rPr>
+        <w:t>NombreCentro</w:t>
+      </w:r>
+      <w:proofErr w:type="spellEnd"/>
+      <w:r>
+        <w:rPr>
+          <w:rFonts w:ascii="Times New Roman" w:hAnsi="Times New Roman" w:cs="Times New Roman"/>
+        </w:rPr>
+        <w:t>) =&gt; CENTROS_VAC(Nombre);</w:t>
+      </w:r>
+    </w:p>
+    <w:p>
+      <w:pPr>
+        <w:rPr>
+          <w:rFonts w:ascii="Times New Roman" w:hAnsi="Times New Roman" w:cs="Times New Roman"/>
+        </w:rPr>
+      </w:pPr>
+      <w:r>
+        <w:rPr>
+          <w:rFonts w:ascii="Times New Roman" w:hAnsi="Times New Roman" w:cs="Times New Roman"/>
+        </w:rPr>
+        <w:t>FK: CENTROS_VAC_PROVEEN_VAC(</w:t>
+      </w:r>
+      <w:proofErr w:type="spellStart"/>
+      <w:r>
+        <w:rPr>
+          <w:rFonts w:ascii="Times New Roman" w:hAnsi="Times New Roman" w:cs="Times New Roman"/>
+        </w:rPr>
+        <w:t>NombreVacuna</w:t>
+      </w:r>
+      <w:proofErr w:type="spellEnd"/>
+      <w:r>
+        <w:rPr>
+          <w:rFonts w:ascii="Times New Roman" w:hAnsi="Times New Roman" w:cs="Times New Roman"/>
+        </w:rPr>
+        <w:t>) =&gt; VACUNAS(Nombre);</w:t>
+      </w:r>
+    </w:p>
+    <w:p>
+      <w:pPr>
+        <w:rPr>
+          <w:rFonts w:ascii="Times New Roman" w:hAnsi="Times New Roman" w:cs="Times New Roman"/>
+        </w:rPr>
+      </w:pPr>
+    </w:p>
+    <w:p>
+      <w:pPr>
+        <w:rPr>
+          <w:rFonts w:ascii="Times New Roman" w:hAnsi="Times New Roman" w:cs="Times New Roman"/>
+        </w:rPr>
+      </w:pPr>
+      <w:r>
+        <w:rPr>
+          <w:rFonts w:ascii="Times New Roman" w:hAnsi="Times New Roman" w:cs="Times New Roman"/>
+        </w:rPr>
+        <w:t>PACIENTES_RECIBEN_</w:t>
+      </w:r>
+      <w:proofErr w:type="gramStart"/>
+      <w:r>
+        <w:rPr>
+          <w:rFonts w:ascii="Times New Roman" w:hAnsi="Times New Roman" w:cs="Times New Roman"/>
+        </w:rPr>
+        <w:t>VAC(</w:t>
+      </w:r>
+      <w:proofErr w:type="gramEnd"/>
       <w:r>
         <w:rPr>
           <w:rFonts w:ascii="Times New Roman" w:hAnsi="Times New Roman" w:cs="Times New Roman"/>
@@ -1924,7 +2363,21 @@
         <w:rPr>
           <w:rFonts w:ascii="Times New Roman" w:hAnsi="Times New Roman" w:cs="Times New Roman"/>
         </w:rPr>
-        <w:t>, NombreVacuna);</w:t>
+        <w:t xml:space="preserve">, </w:t>
+      </w:r>
+      <w:proofErr w:type="spellStart"/>
+      <w:r>
+        <w:rPr>
+          <w:rFonts w:ascii="Times New Roman" w:hAnsi="Times New Roman" w:cs="Times New Roman"/>
+        </w:rPr>
+        <w:t>NombreVacuna</w:t>
+      </w:r>
+      <w:proofErr w:type="spellEnd"/>
+      <w:r>
+        <w:rPr>
+          <w:rFonts w:ascii="Times New Roman" w:hAnsi="Times New Roman" w:cs="Times New Roman"/>
+        </w:rPr>
+        <w:t>);</w:t>
       </w:r>
     </w:p>
     <w:p>
@@ -1950,7 +2403,21 @@
         <w:rPr>
           <w:rFonts w:ascii="Times New Roman" w:hAnsi="Times New Roman" w:cs="Times New Roman"/>
         </w:rPr>
-        <w:t>FK: PACIENTES_RECIBEN_VAC(NombreVacuna) =&gt; VACUNAS(Nombre);</w:t>
+        <w:t>FK: PACIENTES_RECIBEN_VAC(</w:t>
+      </w:r>
+      <w:proofErr w:type="spellStart"/>
+      <w:r>
+        <w:rPr>
+          <w:rFonts w:ascii="Times New Roman" w:hAnsi="Times New Roman" w:cs="Times New Roman"/>
+        </w:rPr>
+        <w:t>NombreVacuna</w:t>
+      </w:r>
+      <w:proofErr w:type="spellEnd"/>
+      <w:r>
+        <w:rPr>
+          <w:rFonts w:ascii="Times New Roman" w:hAnsi="Times New Roman" w:cs="Times New Roman"/>
+        </w:rPr>
+        <w:t>) =&gt; VACUNAS(Nombre);</w:t>
       </w:r>
     </w:p>
     <w:p>
@@ -1972,6 +2439,8 @@
         </w:rPr>
         <w:t>VAC_GEN_EFECTOS_ADV(</w:t>
       </w:r>
+      <w:proofErr w:type="spellStart"/>
+      <w:proofErr w:type="gramStart"/>
       <w:r>
         <w:rPr>
           <w:rFonts w:ascii="Times New Roman" w:hAnsi="Times New Roman" w:cs="Times New Roman"/>
@@ -1992,6 +2461,8 @@
         </w:rPr>
         <w:t>IdSintoma</w:t>
       </w:r>
+      <w:proofErr w:type="spellEnd"/>
+      <w:proofErr w:type="gramEnd"/>
       <w:r>
         <w:rPr>
           <w:rFonts w:ascii="Times New Roman" w:hAnsi="Times New Roman" w:cs="Times New Roman"/>
@@ -2009,7 +2480,21 @@
         <w:rPr>
           <w:rFonts w:ascii="Times New Roman" w:hAnsi="Times New Roman" w:cs="Times New Roman"/>
         </w:rPr>
-        <w:t xml:space="preserve">FK: VAC_GEN_EFECTOS_ADV(NombreVacuna) =&gt; </w:t>
+        <w:t>FK: VAC_GEN_EFECTOS_ADV(</w:t>
+      </w:r>
+      <w:proofErr w:type="spellStart"/>
+      <w:r>
+        <w:rPr>
+          <w:rFonts w:ascii="Times New Roman" w:hAnsi="Times New Roman" w:cs="Times New Roman"/>
+        </w:rPr>
+        <w:t>NombreVacuna</w:t>
+      </w:r>
+      <w:proofErr w:type="spellEnd"/>
+      <w:r>
+        <w:rPr>
+          <w:rFonts w:ascii="Times New Roman" w:hAnsi="Times New Roman" w:cs="Times New Roman"/>
+        </w:rPr>
+        <w:t xml:space="preserve">) =&gt; </w:t>
       </w:r>
       <w:r>
         <w:rPr>
@@ -2098,28 +2583,65 @@
         <w:rPr>
           <w:rFonts w:ascii="Times New Roman" w:hAnsi="Times New Roman" w:cs="Times New Roman"/>
         </w:rPr>
-        <w:t>FK: VAC_GEN_EFECTOS_ADV(IdSintoma) =&gt; EFECTOS_ADV(IdSintoma);</w:t>
-      </w:r>
-    </w:p>
-    <w:p>
-      <w:pPr>
-        <w:rPr>
-          <w:rFonts w:ascii="Times New Roman" w:hAnsi="Times New Roman" w:cs="Times New Roman"/>
-        </w:rPr>
-      </w:pPr>
-    </w:p>
-    <w:p>
-      <w:pPr>
-        <w:rPr>
-          <w:rFonts w:ascii="Times New Roman" w:hAnsi="Times New Roman" w:cs="Times New Roman"/>
-        </w:rPr>
-      </w:pPr>
-      <w:r>
-        <w:rPr>
-          <w:rFonts w:ascii="Times New Roman" w:hAnsi="Times New Roman" w:cs="Times New Roman"/>
-        </w:rPr>
-        <w:t>GRUPO_VAC_CORRESPONDE_VAC(</w:t>
-      </w:r>
+        <w:t>FK: VAC_GEN_EFECTOS_ADV(</w:t>
+      </w:r>
+      <w:proofErr w:type="spellStart"/>
+      <w:r>
+        <w:rPr>
+          <w:rFonts w:ascii="Times New Roman" w:hAnsi="Times New Roman" w:cs="Times New Roman"/>
+        </w:rPr>
+        <w:t>IdSintoma</w:t>
+      </w:r>
+      <w:proofErr w:type="spellEnd"/>
+      <w:r>
+        <w:rPr>
+          <w:rFonts w:ascii="Times New Roman" w:hAnsi="Times New Roman" w:cs="Times New Roman"/>
+        </w:rPr>
+        <w:t>) =&gt; EFECTOS_ADV(</w:t>
+      </w:r>
+      <w:proofErr w:type="spellStart"/>
+      <w:r>
+        <w:rPr>
+          <w:rFonts w:ascii="Times New Roman" w:hAnsi="Times New Roman" w:cs="Times New Roman"/>
+        </w:rPr>
+        <w:t>IdSintoma</w:t>
+      </w:r>
+      <w:proofErr w:type="spellEnd"/>
+      <w:r>
+        <w:rPr>
+          <w:rFonts w:ascii="Times New Roman" w:hAnsi="Times New Roman" w:cs="Times New Roman"/>
+        </w:rPr>
+        <w:t>);</w:t>
+      </w:r>
+    </w:p>
+    <w:p>
+      <w:pPr>
+        <w:rPr>
+          <w:rFonts w:ascii="Times New Roman" w:hAnsi="Times New Roman" w:cs="Times New Roman"/>
+        </w:rPr>
+      </w:pPr>
+    </w:p>
+    <w:p>
+      <w:pPr>
+        <w:rPr>
+          <w:rFonts w:ascii="Times New Roman" w:hAnsi="Times New Roman" w:cs="Times New Roman"/>
+        </w:rPr>
+      </w:pPr>
+      <w:r>
+        <w:rPr>
+          <w:rFonts w:ascii="Times New Roman" w:hAnsi="Times New Roman" w:cs="Times New Roman"/>
+        </w:rPr>
+        <w:t>GRUPO_VAC_CORRESPONDE_</w:t>
+      </w:r>
+      <w:proofErr w:type="gramStart"/>
+      <w:r>
+        <w:rPr>
+          <w:rFonts w:ascii="Times New Roman" w:hAnsi="Times New Roman" w:cs="Times New Roman"/>
+        </w:rPr>
+        <w:t>VAC(</w:t>
+      </w:r>
+      <w:proofErr w:type="spellStart"/>
+      <w:proofErr w:type="gramEnd"/>
       <w:r>
         <w:rPr>
           <w:rFonts w:ascii="Times New Roman" w:hAnsi="Times New Roman" w:cs="Times New Roman"/>
@@ -2127,24 +2649,53 @@
         </w:rPr>
         <w:t>IdGrupoVac</w:t>
       </w:r>
-      <w:r>
-        <w:rPr>
-          <w:rFonts w:ascii="Times New Roman" w:hAnsi="Times New Roman" w:cs="Times New Roman"/>
-        </w:rPr>
-        <w:t>, NombreVacuna);</w:t>
-      </w:r>
-    </w:p>
-    <w:p>
-      <w:pPr>
-        <w:rPr>
-          <w:rFonts w:ascii="Times New Roman" w:hAnsi="Times New Roman" w:cs="Times New Roman"/>
-        </w:rPr>
-      </w:pPr>
-      <w:r>
-        <w:rPr>
-          <w:rFonts w:ascii="Times New Roman" w:hAnsi="Times New Roman" w:cs="Times New Roman"/>
-        </w:rPr>
-        <w:t xml:space="preserve">FK: GRUPO_VAC_CORRESPONDE_VAC(IdGrupoVac) =&gt; </w:t>
+      <w:proofErr w:type="spellEnd"/>
+      <w:r>
+        <w:rPr>
+          <w:rFonts w:ascii="Times New Roman" w:hAnsi="Times New Roman" w:cs="Times New Roman"/>
+        </w:rPr>
+        <w:t xml:space="preserve">, </w:t>
+      </w:r>
+      <w:proofErr w:type="spellStart"/>
+      <w:r>
+        <w:rPr>
+          <w:rFonts w:ascii="Times New Roman" w:hAnsi="Times New Roman" w:cs="Times New Roman"/>
+        </w:rPr>
+        <w:t>NombreVacuna</w:t>
+      </w:r>
+      <w:proofErr w:type="spellEnd"/>
+      <w:r>
+        <w:rPr>
+          <w:rFonts w:ascii="Times New Roman" w:hAnsi="Times New Roman" w:cs="Times New Roman"/>
+        </w:rPr>
+        <w:t>);</w:t>
+      </w:r>
+    </w:p>
+    <w:p>
+      <w:pPr>
+        <w:rPr>
+          <w:rFonts w:ascii="Times New Roman" w:hAnsi="Times New Roman" w:cs="Times New Roman"/>
+        </w:rPr>
+      </w:pPr>
+      <w:r>
+        <w:rPr>
+          <w:rFonts w:ascii="Times New Roman" w:hAnsi="Times New Roman" w:cs="Times New Roman"/>
+        </w:rPr>
+        <w:t>FK: GRUPO_VAC_CORRESPONDE_VAC(</w:t>
+      </w:r>
+      <w:proofErr w:type="spellStart"/>
+      <w:r>
+        <w:rPr>
+          <w:rFonts w:ascii="Times New Roman" w:hAnsi="Times New Roman" w:cs="Times New Roman"/>
+        </w:rPr>
+        <w:t>IdGrupoVac</w:t>
+      </w:r>
+      <w:proofErr w:type="spellEnd"/>
+      <w:r>
+        <w:rPr>
+          <w:rFonts w:ascii="Times New Roman" w:hAnsi="Times New Roman" w:cs="Times New Roman"/>
+        </w:rPr>
+        <w:t xml:space="preserve">) =&gt; </w:t>
       </w:r>
       <w:r>
         <w:rPr>
@@ -2213,7 +2764,21 @@
         <w:rPr>
           <w:rFonts w:ascii="Times New Roman" w:hAnsi="Times New Roman" w:cs="Times New Roman"/>
         </w:rPr>
-        <w:t>La agenda de la segunda dosis se genera automáticamente 21 días (de corrido) despues de la primera dosis a la misma hora y en el mismo centro</w:t>
+        <w:t xml:space="preserve">La agenda de la segunda dosis se genera automáticamente 21 días (de corrido) </w:t>
+      </w:r>
+      <w:proofErr w:type="spellStart"/>
+      <w:r>
+        <w:rPr>
+          <w:rFonts w:ascii="Times New Roman" w:hAnsi="Times New Roman" w:cs="Times New Roman"/>
+        </w:rPr>
+        <w:t>despues</w:t>
+      </w:r>
+      <w:proofErr w:type="spellEnd"/>
+      <w:r>
+        <w:rPr>
+          <w:rFonts w:ascii="Times New Roman" w:hAnsi="Times New Roman" w:cs="Times New Roman"/>
+        </w:rPr>
+        <w:t xml:space="preserve"> de la primera dosis a la misma hora y en el mismo centro</w:t>
       </w:r>
     </w:p>
     <w:p>
@@ -2330,7 +2895,21 @@
         <w:rPr>
           <w:rFonts w:ascii="Times New Roman" w:hAnsi="Times New Roman" w:cs="Times New Roman"/>
         </w:rPr>
-        <w:t xml:space="preserve">Una relación esta en primera forma normal (1FN) si todos los atributos de cada tupla contienen UN SOLO valor correspondiente a su dominio (valores ATOMICOS). </w:t>
+        <w:t xml:space="preserve">Una relación </w:t>
+      </w:r>
+      <w:proofErr w:type="spellStart"/>
+      <w:r>
+        <w:rPr>
+          <w:rFonts w:ascii="Times New Roman" w:hAnsi="Times New Roman" w:cs="Times New Roman"/>
+        </w:rPr>
+        <w:t>esta</w:t>
+      </w:r>
+      <w:proofErr w:type="spellEnd"/>
+      <w:r>
+        <w:rPr>
+          <w:rFonts w:ascii="Times New Roman" w:hAnsi="Times New Roman" w:cs="Times New Roman"/>
+        </w:rPr>
+        <w:t xml:space="preserve"> en primera forma normal (1FN) si todos los atributos de cada tupla contienen UN SOLO valor correspondiente a su dominio (valores ATOMICOS). </w:t>
       </w:r>
     </w:p>
     <w:p>
@@ -2403,7 +2982,49 @@
         <w:rPr>
           <w:rFonts w:ascii="Times New Roman" w:hAnsi="Times New Roman" w:cs="Times New Roman"/>
         </w:rPr>
-        <w:t>Una relación esta en 2FN si esta en 1FN y cada atributo No clave de la relación es dependencia funcional completa de la clave primaria. En caso de que hayan atributo(s) que dependa(n) sólo de parte de la clave, entonces esa parte de la clave y ese(os) atributos formarán otra tabla.</w:t>
+        <w:t xml:space="preserve">Una relación </w:t>
+      </w:r>
+      <w:proofErr w:type="spellStart"/>
+      <w:r>
+        <w:rPr>
+          <w:rFonts w:ascii="Times New Roman" w:hAnsi="Times New Roman" w:cs="Times New Roman"/>
+        </w:rPr>
+        <w:t>esta</w:t>
+      </w:r>
+      <w:proofErr w:type="spellEnd"/>
+      <w:r>
+        <w:rPr>
+          <w:rFonts w:ascii="Times New Roman" w:hAnsi="Times New Roman" w:cs="Times New Roman"/>
+        </w:rPr>
+        <w:t xml:space="preserve"> en 2FN si </w:t>
+      </w:r>
+      <w:proofErr w:type="spellStart"/>
+      <w:r>
+        <w:rPr>
+          <w:rFonts w:ascii="Times New Roman" w:hAnsi="Times New Roman" w:cs="Times New Roman"/>
+        </w:rPr>
+        <w:t>esta</w:t>
+      </w:r>
+      <w:proofErr w:type="spellEnd"/>
+      <w:r>
+        <w:rPr>
+          <w:rFonts w:ascii="Times New Roman" w:hAnsi="Times New Roman" w:cs="Times New Roman"/>
+        </w:rPr>
+        <w:t xml:space="preserve"> en 1FN y cada atributo No clave de la relación es dependencia funcional completa de la clave primaria. En caso de que </w:t>
+      </w:r>
+      <w:proofErr w:type="gramStart"/>
+      <w:r>
+        <w:rPr>
+          <w:rFonts w:ascii="Times New Roman" w:hAnsi="Times New Roman" w:cs="Times New Roman"/>
+        </w:rPr>
+        <w:t>hayan</w:t>
+      </w:r>
+      <w:proofErr w:type="gramEnd"/>
+      <w:r>
+        <w:rPr>
+          <w:rFonts w:ascii="Times New Roman" w:hAnsi="Times New Roman" w:cs="Times New Roman"/>
+        </w:rPr>
+        <w:t xml:space="preserve"> atributo(s) que dependa(n) sólo de parte de la clave, entonces esa parte de la clave y ese(os) atributos formarán otra tabla.</w:t>
       </w:r>
     </w:p>
     <w:p>
@@ -2429,28 +3050,86 @@
         <w:rPr>
           <w:rFonts w:ascii="Times New Roman" w:hAnsi="Times New Roman" w:cs="Times New Roman"/>
         </w:rPr>
-        <w:t>Una relación esta en 3FN si esta en 2FN y ningún atributo NO clave esta en dependencia funcional con otro atributo NO clave. (Es decir esta en 2FN y no existen dependencias transitivas). No debe existir ningún atributo que dependa funcionalmente de atributos que no son clave.</w:t>
-      </w:r>
-    </w:p>
-    <w:p>
-      <w:pPr>
-        <w:rPr>
-          <w:rFonts w:ascii="Times New Roman" w:hAnsi="Times New Roman" w:cs="Times New Roman"/>
-        </w:rPr>
-      </w:pPr>
-    </w:p>
-    <w:p>
-      <w:pPr>
-        <w:rPr>
-          <w:rFonts w:ascii="Times New Roman" w:hAnsi="Times New Roman" w:cs="Times New Roman"/>
-        </w:rPr>
-      </w:pPr>
+        <w:t xml:space="preserve">Una relación </w:t>
+      </w:r>
+      <w:proofErr w:type="spellStart"/>
+      <w:r>
+        <w:rPr>
+          <w:rFonts w:ascii="Times New Roman" w:hAnsi="Times New Roman" w:cs="Times New Roman"/>
+        </w:rPr>
+        <w:t>esta</w:t>
+      </w:r>
+      <w:proofErr w:type="spellEnd"/>
+      <w:r>
+        <w:rPr>
+          <w:rFonts w:ascii="Times New Roman" w:hAnsi="Times New Roman" w:cs="Times New Roman"/>
+        </w:rPr>
+        <w:t xml:space="preserve"> en 3FN si </w:t>
+      </w:r>
+      <w:proofErr w:type="spellStart"/>
+      <w:r>
+        <w:rPr>
+          <w:rFonts w:ascii="Times New Roman" w:hAnsi="Times New Roman" w:cs="Times New Roman"/>
+        </w:rPr>
+        <w:t>esta</w:t>
+      </w:r>
+      <w:proofErr w:type="spellEnd"/>
+      <w:r>
+        <w:rPr>
+          <w:rFonts w:ascii="Times New Roman" w:hAnsi="Times New Roman" w:cs="Times New Roman"/>
+        </w:rPr>
+        <w:t xml:space="preserve"> en 2FN y ningún atributo NO clave </w:t>
+      </w:r>
+      <w:proofErr w:type="spellStart"/>
+      <w:r>
+        <w:rPr>
+          <w:rFonts w:ascii="Times New Roman" w:hAnsi="Times New Roman" w:cs="Times New Roman"/>
+        </w:rPr>
+        <w:t>esta</w:t>
+      </w:r>
+      <w:proofErr w:type="spellEnd"/>
+      <w:r>
+        <w:rPr>
+          <w:rFonts w:ascii="Times New Roman" w:hAnsi="Times New Roman" w:cs="Times New Roman"/>
+        </w:rPr>
+        <w:t xml:space="preserve"> en dependencia funcional con otro atributo NO clave. (Es decir </w:t>
+      </w:r>
+      <w:proofErr w:type="spellStart"/>
+      <w:r>
+        <w:rPr>
+          <w:rFonts w:ascii="Times New Roman" w:hAnsi="Times New Roman" w:cs="Times New Roman"/>
+        </w:rPr>
+        <w:t>esta</w:t>
+      </w:r>
+      <w:proofErr w:type="spellEnd"/>
+      <w:r>
+        <w:rPr>
+          <w:rFonts w:ascii="Times New Roman" w:hAnsi="Times New Roman" w:cs="Times New Roman"/>
+        </w:rPr>
+        <w:t xml:space="preserve"> en 2FN y no existen dependencias transitivas). No debe existir ningún atributo que dependa funcionalmente de atributos que no son clave.</w:t>
+      </w:r>
+    </w:p>
+    <w:p>
+      <w:pPr>
+        <w:rPr>
+          <w:rFonts w:ascii="Times New Roman" w:hAnsi="Times New Roman" w:cs="Times New Roman"/>
+        </w:rPr>
+      </w:pPr>
+    </w:p>
+    <w:p>
+      <w:pPr>
+        <w:rPr>
+          <w:rFonts w:ascii="Times New Roman" w:hAnsi="Times New Roman" w:cs="Times New Roman"/>
+        </w:rPr>
+      </w:pPr>
+      <w:proofErr w:type="gramStart"/>
       <w:r>
         <w:rPr>
           <w:rFonts w:ascii="Times New Roman" w:hAnsi="Times New Roman" w:cs="Times New Roman"/>
         </w:rPr>
         <w:t>PERSONAS(</w:t>
       </w:r>
+      <w:proofErr w:type="gramEnd"/>
       <w:r>
         <w:rPr>
           <w:rFonts w:ascii="Times New Roman" w:hAnsi="Times New Roman" w:cs="Times New Roman"/>
@@ -2462,21 +3141,79 @@
         <w:rPr>
           <w:rFonts w:ascii="Times New Roman" w:hAnsi="Times New Roman" w:cs="Times New Roman"/>
         </w:rPr>
-        <w:t>, Nombre, Apellido, FechaNac, Direccion(CodPostal, Numero, Calle, Ciudad), IdGrupoVac);</w:t>
-      </w:r>
-    </w:p>
-    <w:p>
-      <w:pPr>
-        <w:rPr>
-          <w:rFonts w:ascii="Times New Roman" w:hAnsi="Times New Roman" w:cs="Times New Roman"/>
-        </w:rPr>
-      </w:pPr>
+        <w:t xml:space="preserve">, Nombre, Apellido, </w:t>
+      </w:r>
+      <w:proofErr w:type="spellStart"/>
+      <w:r>
+        <w:rPr>
+          <w:rFonts w:ascii="Times New Roman" w:hAnsi="Times New Roman" w:cs="Times New Roman"/>
+        </w:rPr>
+        <w:t>FechaNac</w:t>
+      </w:r>
+      <w:proofErr w:type="spellEnd"/>
+      <w:r>
+        <w:rPr>
+          <w:rFonts w:ascii="Times New Roman" w:hAnsi="Times New Roman" w:cs="Times New Roman"/>
+        </w:rPr>
+        <w:t xml:space="preserve">, </w:t>
+      </w:r>
+      <w:proofErr w:type="spellStart"/>
+      <w:r>
+        <w:rPr>
+          <w:rFonts w:ascii="Times New Roman" w:hAnsi="Times New Roman" w:cs="Times New Roman"/>
+        </w:rPr>
+        <w:t>Direccion</w:t>
+      </w:r>
+      <w:proofErr w:type="spellEnd"/>
+      <w:r>
+        <w:rPr>
+          <w:rFonts w:ascii="Times New Roman" w:hAnsi="Times New Roman" w:cs="Times New Roman"/>
+        </w:rPr>
+        <w:t>(</w:t>
+      </w:r>
+      <w:proofErr w:type="spellStart"/>
+      <w:r>
+        <w:rPr>
+          <w:rFonts w:ascii="Times New Roman" w:hAnsi="Times New Roman" w:cs="Times New Roman"/>
+        </w:rPr>
+        <w:t>CodPostal</w:t>
+      </w:r>
+      <w:proofErr w:type="spellEnd"/>
+      <w:r>
+        <w:rPr>
+          <w:rFonts w:ascii="Times New Roman" w:hAnsi="Times New Roman" w:cs="Times New Roman"/>
+        </w:rPr>
+        <w:t xml:space="preserve">, Numero, Calle, Ciudad), </w:t>
+      </w:r>
+      <w:proofErr w:type="spellStart"/>
+      <w:r>
+        <w:rPr>
+          <w:rFonts w:ascii="Times New Roman" w:hAnsi="Times New Roman" w:cs="Times New Roman"/>
+        </w:rPr>
+        <w:t>IdGrupoVac</w:t>
+      </w:r>
+      <w:proofErr w:type="spellEnd"/>
+      <w:r>
+        <w:rPr>
+          <w:rFonts w:ascii="Times New Roman" w:hAnsi="Times New Roman" w:cs="Times New Roman"/>
+        </w:rPr>
+        <w:t>);</w:t>
+      </w:r>
+    </w:p>
+    <w:p>
+      <w:pPr>
+        <w:rPr>
+          <w:rFonts w:ascii="Times New Roman" w:hAnsi="Times New Roman" w:cs="Times New Roman"/>
+        </w:rPr>
+      </w:pPr>
+      <w:proofErr w:type="gramStart"/>
       <w:r>
         <w:rPr>
           <w:rFonts w:ascii="Times New Roman" w:hAnsi="Times New Roman" w:cs="Times New Roman"/>
         </w:rPr>
         <w:t>TELEFONOS(</w:t>
       </w:r>
+      <w:proofErr w:type="gramEnd"/>
       <w:r>
         <w:rPr>
           <w:rFonts w:ascii="Times New Roman" w:hAnsi="Times New Roman" w:cs="Times New Roman"/>
@@ -2488,28 +3225,50 @@
         <w:rPr>
           <w:rFonts w:ascii="Times New Roman" w:hAnsi="Times New Roman" w:cs="Times New Roman"/>
         </w:rPr>
-        <w:t>, NroTelefono);</w:t>
-      </w:r>
-    </w:p>
-    <w:p>
-      <w:pPr>
-        <w:rPr>
-          <w:rFonts w:ascii="Times New Roman" w:hAnsi="Times New Roman" w:cs="Times New Roman"/>
-        </w:rPr>
-      </w:pPr>
-    </w:p>
-    <w:p>
-      <w:pPr>
-        <w:rPr>
-          <w:rFonts w:ascii="Times New Roman" w:hAnsi="Times New Roman" w:cs="Times New Roman"/>
-        </w:rPr>
-      </w:pPr>
-      <w:r>
-        <w:rPr>
-          <w:rFonts w:ascii="Times New Roman" w:hAnsi="Times New Roman" w:cs="Times New Roman"/>
-        </w:rPr>
-        <w:t>PERSONAL_SALUD(</w:t>
-      </w:r>
+        <w:t xml:space="preserve">, </w:t>
+      </w:r>
+      <w:proofErr w:type="spellStart"/>
+      <w:r>
+        <w:rPr>
+          <w:rFonts w:ascii="Times New Roman" w:hAnsi="Times New Roman" w:cs="Times New Roman"/>
+        </w:rPr>
+        <w:t>NroTelefono</w:t>
+      </w:r>
+      <w:proofErr w:type="spellEnd"/>
+      <w:r>
+        <w:rPr>
+          <w:rFonts w:ascii="Times New Roman" w:hAnsi="Times New Roman" w:cs="Times New Roman"/>
+        </w:rPr>
+        <w:t>);</w:t>
+      </w:r>
+    </w:p>
+    <w:p>
+      <w:pPr>
+        <w:rPr>
+          <w:rFonts w:ascii="Times New Roman" w:hAnsi="Times New Roman" w:cs="Times New Roman"/>
+        </w:rPr>
+      </w:pPr>
+    </w:p>
+    <w:p>
+      <w:pPr>
+        <w:rPr>
+          <w:rFonts w:ascii="Times New Roman" w:hAnsi="Times New Roman" w:cs="Times New Roman"/>
+        </w:rPr>
+      </w:pPr>
+      <w:r>
+        <w:rPr>
+          <w:rFonts w:ascii="Times New Roman" w:hAnsi="Times New Roman" w:cs="Times New Roman"/>
+        </w:rPr>
+        <w:t>PERSONAL_</w:t>
+      </w:r>
+      <w:proofErr w:type="gramStart"/>
+      <w:r>
+        <w:rPr>
+          <w:rFonts w:ascii="Times New Roman" w:hAnsi="Times New Roman" w:cs="Times New Roman"/>
+        </w:rPr>
+        <w:t>SALUD(</w:t>
+      </w:r>
+      <w:proofErr w:type="gramEnd"/>
       <w:r>
         <w:rPr>
           <w:rFonts w:ascii="Times New Roman" w:hAnsi="Times New Roman" w:cs="Times New Roman"/>
@@ -2523,6 +3282,7 @@
         </w:rPr>
         <w:t xml:space="preserve">, </w:t>
       </w:r>
+      <w:proofErr w:type="spellStart"/>
       <w:r>
         <w:rPr>
           <w:rFonts w:ascii="Times New Roman" w:hAnsi="Times New Roman" w:cs="Times New Roman"/>
@@ -2530,6 +3290,7 @@
         </w:rPr>
         <w:t>CedulaPersVacunador</w:t>
       </w:r>
+      <w:proofErr w:type="spellEnd"/>
       <w:r>
         <w:rPr>
           <w:rFonts w:ascii="Times New Roman" w:hAnsi="Times New Roman" w:cs="Times New Roman"/>
@@ -2560,8 +3321,16 @@
         <w:rPr>
           <w:rFonts w:ascii="Times New Roman" w:hAnsi="Times New Roman" w:cs="Times New Roman"/>
         </w:rPr>
-        <w:t>ESPECIALIDADES_PER_SALUD(</w:t>
-      </w:r>
+        <w:t>ESPECIALIDADES_PER_</w:t>
+      </w:r>
+      <w:proofErr w:type="gramStart"/>
+      <w:r>
+        <w:rPr>
+          <w:rFonts w:ascii="Times New Roman" w:hAnsi="Times New Roman" w:cs="Times New Roman"/>
+        </w:rPr>
+        <w:t>SALUD(</w:t>
+      </w:r>
+      <w:proofErr w:type="gramEnd"/>
       <w:r>
         <w:rPr>
           <w:rFonts w:ascii="Times New Roman" w:hAnsi="Times New Roman" w:cs="Times New Roman"/>
@@ -2603,12 +3372,14 @@
           <w:rFonts w:ascii="Times New Roman" w:hAnsi="Times New Roman" w:cs="Times New Roman"/>
         </w:rPr>
       </w:pPr>
+      <w:proofErr w:type="gramStart"/>
       <w:r>
         <w:rPr>
           <w:rFonts w:ascii="Times New Roman" w:hAnsi="Times New Roman" w:cs="Times New Roman"/>
         </w:rPr>
         <w:t>PACIENTES(</w:t>
       </w:r>
+      <w:proofErr w:type="gramEnd"/>
       <w:r>
         <w:rPr>
           <w:rFonts w:ascii="Times New Roman" w:hAnsi="Times New Roman" w:cs="Times New Roman"/>
@@ -2620,7 +3391,21 @@
         <w:rPr>
           <w:rFonts w:ascii="Times New Roman" w:hAnsi="Times New Roman" w:cs="Times New Roman"/>
         </w:rPr>
-        <w:t>, CedulaPersonalSalud, Fecha</w:t>
+        <w:t xml:space="preserve">, </w:t>
+      </w:r>
+      <w:proofErr w:type="spellStart"/>
+      <w:r>
+        <w:rPr>
+          <w:rFonts w:ascii="Times New Roman" w:hAnsi="Times New Roman" w:cs="Times New Roman"/>
+        </w:rPr>
+        <w:t>CedulaPersonalSalud</w:t>
+      </w:r>
+      <w:proofErr w:type="spellEnd"/>
+      <w:r>
+        <w:rPr>
+          <w:rFonts w:ascii="Times New Roman" w:hAnsi="Times New Roman" w:cs="Times New Roman"/>
+        </w:rPr>
+        <w:t>, Fecha</w:t>
       </w:r>
       <w:r>
         <w:rPr>
@@ -2690,38 +3475,241 @@
         <w:rPr>
           <w:rFonts w:ascii="Times New Roman" w:hAnsi="Times New Roman" w:cs="Times New Roman"/>
         </w:rPr>
+        <w:t>_</w:t>
+      </w:r>
+      <w:proofErr w:type="gramStart"/>
+      <w:r>
+        <w:rPr>
+          <w:rFonts w:ascii="Times New Roman" w:hAnsi="Times New Roman" w:cs="Times New Roman"/>
+        </w:rPr>
+        <w:t>AGENDA</w:t>
+      </w:r>
+      <w:r>
+        <w:rPr>
+          <w:rFonts w:ascii="Times New Roman" w:hAnsi="Times New Roman" w:cs="Times New Roman"/>
+        </w:rPr>
+        <w:t>N</w:t>
+      </w:r>
+      <w:r>
+        <w:rPr>
+          <w:rFonts w:ascii="Times New Roman" w:hAnsi="Times New Roman" w:cs="Times New Roman"/>
+        </w:rPr>
+        <w:t>(</w:t>
+      </w:r>
+      <w:proofErr w:type="spellStart"/>
+      <w:proofErr w:type="gramEnd"/>
+      <w:r>
+        <w:rPr>
+          <w:rFonts w:ascii="Times New Roman" w:hAnsi="Times New Roman" w:cs="Times New Roman"/>
+          <w:u w:val="single"/>
+        </w:rPr>
+        <w:t>CedulaPaciente</w:t>
+      </w:r>
+      <w:proofErr w:type="spellEnd"/>
+      <w:r>
+        <w:rPr>
+          <w:rFonts w:ascii="Times New Roman" w:hAnsi="Times New Roman" w:cs="Times New Roman"/>
+        </w:rPr>
+        <w:t xml:space="preserve">, Dia1Dosis, Hora1Dosis,  Dia2Dosis, Hora2Dosis, </w:t>
+      </w:r>
+      <w:proofErr w:type="spellStart"/>
+      <w:r>
+        <w:rPr>
+          <w:rFonts w:ascii="Times New Roman" w:hAnsi="Times New Roman" w:cs="Times New Roman"/>
+        </w:rPr>
+        <w:t>NombreCentroVacunacion</w:t>
+      </w:r>
+      <w:proofErr w:type="spellEnd"/>
+      <w:r>
+        <w:rPr>
+          <w:rFonts w:ascii="Times New Roman" w:hAnsi="Times New Roman" w:cs="Times New Roman"/>
+        </w:rPr>
+        <w:t xml:space="preserve">, </w:t>
+      </w:r>
+      <w:proofErr w:type="spellStart"/>
+      <w:r>
+        <w:rPr>
+          <w:rFonts w:ascii="Times New Roman" w:hAnsi="Times New Roman" w:cs="Times New Roman"/>
+        </w:rPr>
+        <w:t>NombreVacuna</w:t>
+      </w:r>
+      <w:proofErr w:type="spellEnd"/>
+      <w:r>
+        <w:rPr>
+          <w:rFonts w:ascii="Times New Roman" w:hAnsi="Times New Roman" w:cs="Times New Roman"/>
+        </w:rPr>
+        <w:t>);</w:t>
+      </w:r>
+    </w:p>
+    <w:p>
+      <w:pPr>
+        <w:rPr>
+          <w:rFonts w:ascii="Times New Roman" w:hAnsi="Times New Roman" w:cs="Times New Roman"/>
+        </w:rPr>
+      </w:pPr>
+      <w:r>
+        <w:rPr>
+          <w:rFonts w:ascii="Times New Roman" w:hAnsi="Times New Roman" w:cs="Times New Roman"/>
+        </w:rPr>
+        <w:t xml:space="preserve">FK: </w:t>
+      </w:r>
+      <w:r>
+        <w:rPr>
+          <w:rFonts w:ascii="Times New Roman" w:hAnsi="Times New Roman" w:cs="Times New Roman"/>
+        </w:rPr>
+        <w:t>PACIENTE</w:t>
+      </w:r>
+      <w:r>
+        <w:rPr>
+          <w:rFonts w:ascii="Times New Roman" w:hAnsi="Times New Roman" w:cs="Times New Roman"/>
+        </w:rPr>
+        <w:t>S</w:t>
+      </w:r>
+      <w:r>
+        <w:rPr>
+          <w:rFonts w:ascii="Times New Roman" w:hAnsi="Times New Roman" w:cs="Times New Roman"/>
+        </w:rPr>
         <w:t>_AGENDA</w:t>
       </w:r>
       <w:r>
         <w:rPr>
           <w:rFonts w:ascii="Times New Roman" w:hAnsi="Times New Roman" w:cs="Times New Roman"/>
         </w:rPr>
+        <w:t>N(</w:t>
+      </w:r>
+      <w:proofErr w:type="spellStart"/>
+      <w:r>
+        <w:rPr>
+          <w:rFonts w:ascii="Times New Roman" w:hAnsi="Times New Roman" w:cs="Times New Roman"/>
+        </w:rPr>
+        <w:t>CedulaPaciente</w:t>
+      </w:r>
+      <w:proofErr w:type="spellEnd"/>
+      <w:r>
+        <w:rPr>
+          <w:rFonts w:ascii="Times New Roman" w:hAnsi="Times New Roman" w:cs="Times New Roman"/>
+        </w:rPr>
+        <w:t>) =&gt; PACIENTES(Cedula);</w:t>
+      </w:r>
+    </w:p>
+    <w:p>
+      <w:pPr>
+        <w:rPr>
+          <w:rFonts w:ascii="Times New Roman" w:hAnsi="Times New Roman" w:cs="Times New Roman"/>
+        </w:rPr>
+      </w:pPr>
+      <w:r>
+        <w:rPr>
+          <w:rFonts w:ascii="Times New Roman" w:hAnsi="Times New Roman" w:cs="Times New Roman"/>
+        </w:rPr>
+        <w:t xml:space="preserve">FK: </w:t>
+      </w:r>
+      <w:r>
+        <w:rPr>
+          <w:rFonts w:ascii="Times New Roman" w:hAnsi="Times New Roman" w:cs="Times New Roman"/>
+        </w:rPr>
+        <w:t>PACIENTE</w:t>
+      </w:r>
+      <w:r>
+        <w:rPr>
+          <w:rFonts w:ascii="Times New Roman" w:hAnsi="Times New Roman" w:cs="Times New Roman"/>
+        </w:rPr>
+        <w:t>S</w:t>
+      </w:r>
+      <w:r>
+        <w:rPr>
+          <w:rFonts w:ascii="Times New Roman" w:hAnsi="Times New Roman" w:cs="Times New Roman"/>
+        </w:rPr>
+        <w:t>_AGENDA</w:t>
+      </w:r>
+      <w:r>
+        <w:rPr>
+          <w:rFonts w:ascii="Times New Roman" w:hAnsi="Times New Roman" w:cs="Times New Roman"/>
+        </w:rPr>
         <w:t>N</w:t>
       </w:r>
       <w:r>
         <w:rPr>
           <w:rFonts w:ascii="Times New Roman" w:hAnsi="Times New Roman" w:cs="Times New Roman"/>
         </w:rPr>
+        <w:t xml:space="preserve"> </w:t>
+      </w:r>
+      <w:r>
+        <w:rPr>
+          <w:rFonts w:ascii="Times New Roman" w:hAnsi="Times New Roman" w:cs="Times New Roman"/>
+        </w:rPr>
         <w:t>(</w:t>
       </w:r>
+      <w:proofErr w:type="spellStart"/>
+      <w:r>
+        <w:rPr>
+          <w:rFonts w:ascii="Times New Roman" w:hAnsi="Times New Roman" w:cs="Times New Roman"/>
+        </w:rPr>
+        <w:t>NombreCentroVacunacion</w:t>
+      </w:r>
+      <w:proofErr w:type="spellEnd"/>
+      <w:r>
+        <w:rPr>
+          <w:rFonts w:ascii="Times New Roman" w:hAnsi="Times New Roman" w:cs="Times New Roman"/>
+        </w:rPr>
+        <w:t xml:space="preserve">, </w:t>
+      </w:r>
+      <w:proofErr w:type="spellStart"/>
+      <w:r>
+        <w:rPr>
+          <w:rFonts w:ascii="Times New Roman" w:hAnsi="Times New Roman" w:cs="Times New Roman"/>
+        </w:rPr>
+        <w:t>NombreVacuna</w:t>
+      </w:r>
+      <w:proofErr w:type="spellEnd"/>
+      <w:r>
+        <w:rPr>
+          <w:rFonts w:ascii="Times New Roman" w:hAnsi="Times New Roman" w:cs="Times New Roman"/>
+        </w:rPr>
+        <w:t>) =&gt; CENTROS_VAC_PROVEEN_VAC(</w:t>
+      </w:r>
+      <w:proofErr w:type="spellStart"/>
+      <w:proofErr w:type="gramStart"/>
+      <w:r>
+        <w:rPr>
+          <w:rFonts w:ascii="Times New Roman" w:hAnsi="Times New Roman" w:cs="Times New Roman"/>
+        </w:rPr>
+        <w:t>NombreCentro,NombreVacuna</w:t>
+      </w:r>
+      <w:proofErr w:type="spellEnd"/>
+      <w:proofErr w:type="gramEnd"/>
+      <w:r>
+        <w:rPr>
+          <w:rFonts w:ascii="Times New Roman" w:hAnsi="Times New Roman" w:cs="Times New Roman"/>
+        </w:rPr>
+        <w:t>);</w:t>
+      </w:r>
+    </w:p>
+    <w:p>
+      <w:pPr>
+        <w:rPr>
+          <w:rFonts w:ascii="Times New Roman" w:hAnsi="Times New Roman" w:cs="Times New Roman"/>
+        </w:rPr>
+      </w:pPr>
+    </w:p>
+    <w:p>
+      <w:pPr>
+        <w:rPr>
+          <w:rFonts w:ascii="Times New Roman" w:hAnsi="Times New Roman" w:cs="Times New Roman"/>
+        </w:rPr>
+      </w:pPr>
+      <w:r>
+        <w:rPr>
+          <w:rFonts w:ascii="Times New Roman" w:hAnsi="Times New Roman" w:cs="Times New Roman"/>
+        </w:rPr>
+        <w:t>GRUPOS_VAC(</w:t>
+      </w:r>
       <w:r>
         <w:rPr>
           <w:rFonts w:ascii="Times New Roman" w:hAnsi="Times New Roman" w:cs="Times New Roman"/>
           <w:u w:val="single"/>
         </w:rPr>
-        <w:t>CedulaPaciente</w:t>
-      </w:r>
-      <w:r>
-        <w:rPr>
-          <w:rFonts w:ascii="Times New Roman" w:hAnsi="Times New Roman" w:cs="Times New Roman"/>
-        </w:rPr>
-        <w:t>, Dia1Dosis, Hora1Dosis,  Dia2Dosis, Hora2Dosis, NombreCentroVacunacion</w:t>
-      </w:r>
-      <w:r>
-        <w:rPr>
-          <w:rFonts w:ascii="Times New Roman" w:hAnsi="Times New Roman" w:cs="Times New Roman"/>
-        </w:rPr>
-        <w:t>, NombreVacuna</w:t>
+        <w:t>Id</w:t>
       </w:r>
       <w:r>
         <w:rPr>
@@ -2740,107 +3728,16 @@
         <w:rPr>
           <w:rFonts w:ascii="Times New Roman" w:hAnsi="Times New Roman" w:cs="Times New Roman"/>
         </w:rPr>
-        <w:t xml:space="preserve">FK: </w:t>
-      </w:r>
-      <w:r>
-        <w:rPr>
-          <w:rFonts w:ascii="Times New Roman" w:hAnsi="Times New Roman" w:cs="Times New Roman"/>
-        </w:rPr>
-        <w:t>PACIENTE</w:t>
-      </w:r>
-      <w:r>
-        <w:rPr>
-          <w:rFonts w:ascii="Times New Roman" w:hAnsi="Times New Roman" w:cs="Times New Roman"/>
-        </w:rPr>
-        <w:t>S</w:t>
-      </w:r>
-      <w:r>
-        <w:rPr>
-          <w:rFonts w:ascii="Times New Roman" w:hAnsi="Times New Roman" w:cs="Times New Roman"/>
-        </w:rPr>
-        <w:t>_AGENDA</w:t>
-      </w:r>
-      <w:r>
-        <w:rPr>
-          <w:rFonts w:ascii="Times New Roman" w:hAnsi="Times New Roman" w:cs="Times New Roman"/>
-        </w:rPr>
-        <w:t>N</w:t>
-      </w:r>
-      <w:r>
-        <w:rPr>
-          <w:rFonts w:ascii="Times New Roman" w:hAnsi="Times New Roman" w:cs="Times New Roman"/>
-        </w:rPr>
-        <w:t>(CedulaPaciente) =&gt; PACIENTES(Cedula);</w:t>
-      </w:r>
-    </w:p>
-    <w:p>
-      <w:pPr>
-        <w:rPr>
-          <w:rFonts w:ascii="Times New Roman" w:hAnsi="Times New Roman" w:cs="Times New Roman"/>
-        </w:rPr>
-      </w:pPr>
-      <w:r>
-        <w:rPr>
-          <w:rFonts w:ascii="Times New Roman" w:hAnsi="Times New Roman" w:cs="Times New Roman"/>
-        </w:rPr>
-        <w:t xml:space="preserve">FK: </w:t>
-      </w:r>
-      <w:r>
-        <w:rPr>
-          <w:rFonts w:ascii="Times New Roman" w:hAnsi="Times New Roman" w:cs="Times New Roman"/>
-        </w:rPr>
-        <w:t>PACIENTE</w:t>
-      </w:r>
-      <w:r>
-        <w:rPr>
-          <w:rFonts w:ascii="Times New Roman" w:hAnsi="Times New Roman" w:cs="Times New Roman"/>
-        </w:rPr>
-        <w:t>S</w:t>
-      </w:r>
-      <w:r>
-        <w:rPr>
-          <w:rFonts w:ascii="Times New Roman" w:hAnsi="Times New Roman" w:cs="Times New Roman"/>
-        </w:rPr>
-        <w:t>_AGENDA</w:t>
-      </w:r>
-      <w:r>
-        <w:rPr>
-          <w:rFonts w:ascii="Times New Roman" w:hAnsi="Times New Roman" w:cs="Times New Roman"/>
-        </w:rPr>
-        <w:t>N</w:t>
-      </w:r>
-      <w:r>
-        <w:rPr>
-          <w:rFonts w:ascii="Times New Roman" w:hAnsi="Times New Roman" w:cs="Times New Roman"/>
-        </w:rPr>
-        <w:t xml:space="preserve"> </w:t>
-      </w:r>
-      <w:r>
-        <w:rPr>
-          <w:rFonts w:ascii="Times New Roman" w:hAnsi="Times New Roman" w:cs="Times New Roman"/>
-        </w:rPr>
-        <w:t>(NombreCentroVacunacion, NombreVacuna) =&gt; CENTROS_VAC_PROVEEN_VAC(NombreCentro,NombreVacuna);</w:t>
-      </w:r>
-    </w:p>
-    <w:p>
-      <w:pPr>
-        <w:rPr>
-          <w:rFonts w:ascii="Times New Roman" w:hAnsi="Times New Roman" w:cs="Times New Roman"/>
-        </w:rPr>
-      </w:pPr>
-    </w:p>
-    <w:p>
-      <w:pPr>
-        <w:rPr>
-          <w:rFonts w:ascii="Times New Roman" w:hAnsi="Times New Roman" w:cs="Times New Roman"/>
-        </w:rPr>
-      </w:pPr>
-      <w:r>
-        <w:rPr>
-          <w:rFonts w:ascii="Times New Roman" w:hAnsi="Times New Roman" w:cs="Times New Roman"/>
-        </w:rPr>
-        <w:t>GRUPOS_VAC(</w:t>
-      </w:r>
+        <w:t>GRUPOS_VAC_</w:t>
+      </w:r>
+      <w:proofErr w:type="gramStart"/>
+      <w:r>
+        <w:rPr>
+          <w:rFonts w:ascii="Times New Roman" w:hAnsi="Times New Roman" w:cs="Times New Roman"/>
+        </w:rPr>
+        <w:t>DESCRIPCION(</w:t>
+      </w:r>
+      <w:proofErr w:type="gramEnd"/>
       <w:r>
         <w:rPr>
           <w:rFonts w:ascii="Times New Roman" w:hAnsi="Times New Roman" w:cs="Times New Roman"/>
@@ -2852,6 +3749,20 @@
         <w:rPr>
           <w:rFonts w:ascii="Times New Roman" w:hAnsi="Times New Roman" w:cs="Times New Roman"/>
         </w:rPr>
+        <w:t xml:space="preserve">, </w:t>
+      </w:r>
+      <w:proofErr w:type="spellStart"/>
+      <w:r>
+        <w:rPr>
+          <w:rFonts w:ascii="Times New Roman" w:hAnsi="Times New Roman" w:cs="Times New Roman"/>
+        </w:rPr>
+        <w:t>Descripcion</w:t>
+      </w:r>
+      <w:proofErr w:type="spellEnd"/>
+      <w:r>
+        <w:rPr>
+          <w:rFonts w:ascii="Times New Roman" w:hAnsi="Times New Roman" w:cs="Times New Roman"/>
+        </w:rPr>
         <w:t>);</w:t>
       </w:r>
     </w:p>
@@ -2865,61 +3776,600 @@
         <w:rPr>
           <w:rFonts w:ascii="Times New Roman" w:hAnsi="Times New Roman" w:cs="Times New Roman"/>
         </w:rPr>
-        <w:t>GRUPOS_VAC_DESCRIPCION(</w:t>
-      </w:r>
+        <w:t>FK: GRUPOS_VAC_DESCRIPCION(Id) =&gt; GRUPOS_VAC(Id);</w:t>
+      </w:r>
+    </w:p>
+    <w:p>
+      <w:pPr>
+        <w:rPr>
+          <w:rFonts w:ascii="Times New Roman" w:hAnsi="Times New Roman" w:cs="Times New Roman"/>
+        </w:rPr>
+      </w:pPr>
+    </w:p>
+    <w:p>
+      <w:pPr>
+        <w:rPr>
+          <w:rFonts w:ascii="Times New Roman" w:hAnsi="Times New Roman" w:cs="Times New Roman"/>
+        </w:rPr>
+      </w:pPr>
+      <w:proofErr w:type="gramStart"/>
+      <w:r>
+        <w:rPr>
+          <w:rFonts w:ascii="Times New Roman" w:hAnsi="Times New Roman" w:cs="Times New Roman"/>
+        </w:rPr>
+        <w:t>VACUNAS(</w:t>
+      </w:r>
+      <w:proofErr w:type="spellStart"/>
+      <w:proofErr w:type="gramEnd"/>
       <w:r>
         <w:rPr>
           <w:rFonts w:ascii="Times New Roman" w:hAnsi="Times New Roman" w:cs="Times New Roman"/>
           <w:u w:val="single"/>
         </w:rPr>
-        <w:t>Id</w:t>
-      </w:r>
-      <w:r>
-        <w:rPr>
-          <w:rFonts w:ascii="Times New Roman" w:hAnsi="Times New Roman" w:cs="Times New Roman"/>
-        </w:rPr>
-        <w:t>, Descripcion);</w:t>
-      </w:r>
-    </w:p>
-    <w:p>
-      <w:pPr>
-        <w:rPr>
-          <w:rFonts w:ascii="Times New Roman" w:hAnsi="Times New Roman" w:cs="Times New Roman"/>
-        </w:rPr>
-      </w:pPr>
-      <w:r>
-        <w:rPr>
-          <w:rFonts w:ascii="Times New Roman" w:hAnsi="Times New Roman" w:cs="Times New Roman"/>
-        </w:rPr>
-        <w:t>FK: GRUPOS_VAC_DESCRIPCION(Id) =&gt; GRUPOS_VAC(Id);</w:t>
-      </w:r>
-    </w:p>
-    <w:p>
-      <w:pPr>
-        <w:rPr>
-          <w:rFonts w:ascii="Times New Roman" w:hAnsi="Times New Roman" w:cs="Times New Roman"/>
-        </w:rPr>
-      </w:pPr>
-    </w:p>
-    <w:p>
-      <w:pPr>
-        <w:rPr>
-          <w:rFonts w:ascii="Times New Roman" w:hAnsi="Times New Roman" w:cs="Times New Roman"/>
-        </w:rPr>
-      </w:pPr>
-      <w:r>
-        <w:rPr>
-          <w:rFonts w:ascii="Times New Roman" w:hAnsi="Times New Roman" w:cs="Times New Roman"/>
-        </w:rPr>
-        <w:t>VACUNAS(</w:t>
+        <w:t>NombreVacuna</w:t>
+      </w:r>
+      <w:r>
+        <w:rPr>
+          <w:rFonts w:ascii="Times New Roman" w:hAnsi="Times New Roman" w:cs="Times New Roman"/>
+        </w:rPr>
+        <w:t>,</w:t>
       </w:r>
       <w:r>
         <w:rPr>
           <w:rFonts w:ascii="Times New Roman" w:hAnsi="Times New Roman" w:cs="Times New Roman"/>
           <w:u w:val="single"/>
         </w:rPr>
+        <w:t>NombreLaboratorio</w:t>
+      </w:r>
+      <w:proofErr w:type="spellEnd"/>
+      <w:r>
+        <w:rPr>
+          <w:rFonts w:ascii="Times New Roman" w:hAnsi="Times New Roman" w:cs="Times New Roman"/>
+        </w:rPr>
+        <w:t>, efectividad, temperatura, cantidad);</w:t>
+      </w:r>
+    </w:p>
+    <w:p>
+      <w:pPr>
+        <w:rPr>
+          <w:rFonts w:ascii="Times New Roman" w:hAnsi="Times New Roman" w:cs="Times New Roman"/>
+        </w:rPr>
+      </w:pPr>
+    </w:p>
+    <w:p>
+      <w:pPr>
+        <w:rPr>
+          <w:rFonts w:ascii="Times New Roman" w:hAnsi="Times New Roman" w:cs="Times New Roman"/>
+        </w:rPr>
+      </w:pPr>
+      <w:r>
+        <w:rPr>
+          <w:rFonts w:ascii="Times New Roman" w:hAnsi="Times New Roman" w:cs="Times New Roman"/>
+        </w:rPr>
+        <w:t>CENTROS_</w:t>
+      </w:r>
+      <w:proofErr w:type="gramStart"/>
+      <w:r>
+        <w:rPr>
+          <w:rFonts w:ascii="Times New Roman" w:hAnsi="Times New Roman" w:cs="Times New Roman"/>
+        </w:rPr>
+        <w:t>VAC(</w:t>
+      </w:r>
+      <w:proofErr w:type="gramEnd"/>
+      <w:r>
+        <w:rPr>
+          <w:rFonts w:ascii="Times New Roman" w:hAnsi="Times New Roman" w:cs="Times New Roman"/>
+          <w:u w:val="single"/>
+        </w:rPr>
+        <w:t>Nombre</w:t>
+      </w:r>
+      <w:r>
+        <w:rPr>
+          <w:rFonts w:ascii="Times New Roman" w:hAnsi="Times New Roman" w:cs="Times New Roman"/>
+        </w:rPr>
+        <w:t xml:space="preserve">, Capacidad, </w:t>
+      </w:r>
+      <w:proofErr w:type="spellStart"/>
+      <w:r>
+        <w:rPr>
+          <w:rFonts w:ascii="Times New Roman" w:hAnsi="Times New Roman" w:cs="Times New Roman"/>
+        </w:rPr>
+        <w:t>Direccion</w:t>
+      </w:r>
+      <w:proofErr w:type="spellEnd"/>
+      <w:r>
+        <w:rPr>
+          <w:rFonts w:ascii="Times New Roman" w:hAnsi="Times New Roman" w:cs="Times New Roman"/>
+        </w:rPr>
+        <w:t>(</w:t>
+      </w:r>
+      <w:proofErr w:type="spellStart"/>
+      <w:r>
+        <w:rPr>
+          <w:rFonts w:ascii="Times New Roman" w:hAnsi="Times New Roman" w:cs="Times New Roman"/>
+        </w:rPr>
+        <w:t>CodPostal</w:t>
+      </w:r>
+      <w:proofErr w:type="spellEnd"/>
+      <w:r>
+        <w:rPr>
+          <w:rFonts w:ascii="Times New Roman" w:hAnsi="Times New Roman" w:cs="Times New Roman"/>
+        </w:rPr>
+        <w:t xml:space="preserve">, </w:t>
+      </w:r>
+      <w:proofErr w:type="spellStart"/>
+      <w:r>
+        <w:rPr>
+          <w:rFonts w:ascii="Times New Roman" w:hAnsi="Times New Roman" w:cs="Times New Roman"/>
+        </w:rPr>
+        <w:t>Nro</w:t>
+      </w:r>
+      <w:proofErr w:type="spellEnd"/>
+      <w:r>
+        <w:rPr>
+          <w:rFonts w:ascii="Times New Roman" w:hAnsi="Times New Roman" w:cs="Times New Roman"/>
+        </w:rPr>
+        <w:t>, Calle, Ciudad));</w:t>
+      </w:r>
+    </w:p>
+    <w:p>
+      <w:pPr>
+        <w:rPr>
+          <w:rFonts w:ascii="Times New Roman" w:hAnsi="Times New Roman" w:cs="Times New Roman"/>
+        </w:rPr>
+      </w:pPr>
+    </w:p>
+    <w:p>
+      <w:pPr>
+        <w:rPr>
+          <w:rFonts w:ascii="Times New Roman" w:hAnsi="Times New Roman" w:cs="Times New Roman"/>
+        </w:rPr>
+      </w:pPr>
+      <w:r>
+        <w:rPr>
+          <w:rFonts w:ascii="Times New Roman" w:hAnsi="Times New Roman" w:cs="Times New Roman"/>
+        </w:rPr>
+        <w:t>EFECTOS_</w:t>
+      </w:r>
+      <w:proofErr w:type="gramStart"/>
+      <w:r>
+        <w:rPr>
+          <w:rFonts w:ascii="Times New Roman" w:hAnsi="Times New Roman" w:cs="Times New Roman"/>
+        </w:rPr>
+        <w:t>ADV(</w:t>
+      </w:r>
+      <w:proofErr w:type="spellStart"/>
+      <w:proofErr w:type="gramEnd"/>
+      <w:r>
+        <w:rPr>
+          <w:rFonts w:ascii="Times New Roman" w:hAnsi="Times New Roman" w:cs="Times New Roman"/>
+          <w:u w:val="single"/>
+        </w:rPr>
+        <w:t>IdSintoma</w:t>
+      </w:r>
+      <w:proofErr w:type="spellEnd"/>
+      <w:r>
+        <w:rPr>
+          <w:rFonts w:ascii="Times New Roman" w:hAnsi="Times New Roman" w:cs="Times New Roman"/>
+        </w:rPr>
+        <w:t>, Riesgo);</w:t>
+      </w:r>
+    </w:p>
+    <w:p>
+      <w:pPr>
+        <w:rPr>
+          <w:rFonts w:ascii="Times New Roman" w:hAnsi="Times New Roman" w:cs="Times New Roman"/>
+        </w:rPr>
+      </w:pPr>
+      <w:r>
+        <w:rPr>
+          <w:rFonts w:ascii="Times New Roman" w:hAnsi="Times New Roman" w:cs="Times New Roman"/>
+        </w:rPr>
+        <w:t>EFECTOS_ADV_</w:t>
+      </w:r>
+      <w:proofErr w:type="gramStart"/>
+      <w:r>
+        <w:rPr>
+          <w:rFonts w:ascii="Times New Roman" w:hAnsi="Times New Roman" w:cs="Times New Roman"/>
+        </w:rPr>
+        <w:t>DESCR(</w:t>
+      </w:r>
+      <w:proofErr w:type="spellStart"/>
+      <w:proofErr w:type="gramEnd"/>
+      <w:r>
+        <w:rPr>
+          <w:rFonts w:ascii="Times New Roman" w:hAnsi="Times New Roman" w:cs="Times New Roman"/>
+          <w:u w:val="single"/>
+        </w:rPr>
+        <w:t>IdSintoma</w:t>
+      </w:r>
+      <w:proofErr w:type="spellEnd"/>
+      <w:r>
+        <w:rPr>
+          <w:rFonts w:ascii="Times New Roman" w:hAnsi="Times New Roman" w:cs="Times New Roman"/>
+        </w:rPr>
+        <w:t xml:space="preserve">, </w:t>
+      </w:r>
+      <w:proofErr w:type="spellStart"/>
+      <w:r>
+        <w:rPr>
+          <w:rFonts w:ascii="Times New Roman" w:hAnsi="Times New Roman" w:cs="Times New Roman"/>
+        </w:rPr>
+        <w:t>Descripcion</w:t>
+      </w:r>
+      <w:proofErr w:type="spellEnd"/>
+      <w:r>
+        <w:rPr>
+          <w:rFonts w:ascii="Times New Roman" w:hAnsi="Times New Roman" w:cs="Times New Roman"/>
+        </w:rPr>
+        <w:t>);</w:t>
+      </w:r>
+    </w:p>
+    <w:p>
+      <w:pPr>
+        <w:ind w:left="1416" w:hanging="1416"/>
+        <w:rPr>
+          <w:rFonts w:ascii="Times New Roman" w:hAnsi="Times New Roman" w:cs="Times New Roman"/>
+        </w:rPr>
+      </w:pPr>
+      <w:r>
+        <w:rPr>
+          <w:rFonts w:ascii="Times New Roman" w:hAnsi="Times New Roman" w:cs="Times New Roman"/>
+        </w:rPr>
+        <w:t>FK: EFECTOS_ADV_DESCR(</w:t>
+      </w:r>
+      <w:proofErr w:type="spellStart"/>
+      <w:r>
+        <w:rPr>
+          <w:rFonts w:ascii="Times New Roman" w:hAnsi="Times New Roman" w:cs="Times New Roman"/>
+        </w:rPr>
+        <w:t>IdSintoma</w:t>
+      </w:r>
+      <w:proofErr w:type="spellEnd"/>
+      <w:r>
+        <w:rPr>
+          <w:rFonts w:ascii="Times New Roman" w:hAnsi="Times New Roman" w:cs="Times New Roman"/>
+        </w:rPr>
+        <w:t>) =&gt; EFECTOS_ADV(</w:t>
+      </w:r>
+      <w:proofErr w:type="spellStart"/>
+      <w:r>
+        <w:rPr>
+          <w:rFonts w:ascii="Times New Roman" w:hAnsi="Times New Roman" w:cs="Times New Roman"/>
+        </w:rPr>
+        <w:t>IdSintoma</w:t>
+      </w:r>
+      <w:proofErr w:type="spellEnd"/>
+      <w:r>
+        <w:rPr>
+          <w:rFonts w:ascii="Times New Roman" w:hAnsi="Times New Roman" w:cs="Times New Roman"/>
+        </w:rPr>
+        <w:t>);</w:t>
+      </w:r>
+    </w:p>
+    <w:p>
+      <w:pPr>
+        <w:rPr>
+          <w:rFonts w:ascii="Times New Roman" w:hAnsi="Times New Roman" w:cs="Times New Roman"/>
+        </w:rPr>
+      </w:pPr>
+    </w:p>
+    <w:p>
+      <w:pPr>
+        <w:rPr>
+          <w:rFonts w:ascii="Times New Roman" w:hAnsi="Times New Roman" w:cs="Times New Roman"/>
+        </w:rPr>
+      </w:pPr>
+      <w:proofErr w:type="gramStart"/>
+      <w:r>
+        <w:rPr>
+          <w:rFonts w:ascii="Times New Roman" w:hAnsi="Times New Roman" w:cs="Times New Roman"/>
+        </w:rPr>
+        <w:t>LABORATORIOS(</w:t>
+      </w:r>
+      <w:proofErr w:type="gramEnd"/>
+      <w:r>
+        <w:rPr>
+          <w:rFonts w:ascii="Times New Roman" w:hAnsi="Times New Roman" w:cs="Times New Roman"/>
+          <w:u w:val="single"/>
+        </w:rPr>
+        <w:t>Nombre</w:t>
+      </w:r>
+      <w:r>
+        <w:rPr>
+          <w:rFonts w:ascii="Times New Roman" w:hAnsi="Times New Roman" w:cs="Times New Roman"/>
+        </w:rPr>
+        <w:t>, País);</w:t>
+      </w:r>
+    </w:p>
+    <w:p>
+      <w:pPr>
+        <w:rPr>
+          <w:rFonts w:ascii="Times New Roman" w:hAnsi="Times New Roman" w:cs="Times New Roman"/>
+        </w:rPr>
+      </w:pPr>
+      <w:r>
+        <w:rPr>
+          <w:rFonts w:ascii="Times New Roman" w:hAnsi="Times New Roman" w:cs="Times New Roman"/>
+        </w:rPr>
+        <w:t>LABORATORIOS_</w:t>
+      </w:r>
+      <w:proofErr w:type="gramStart"/>
+      <w:r>
+        <w:rPr>
+          <w:rFonts w:ascii="Times New Roman" w:hAnsi="Times New Roman" w:cs="Times New Roman"/>
+        </w:rPr>
+        <w:t>TEL(</w:t>
+      </w:r>
+      <w:proofErr w:type="gramEnd"/>
+      <w:r>
+        <w:rPr>
+          <w:rFonts w:ascii="Times New Roman" w:hAnsi="Times New Roman" w:cs="Times New Roman"/>
+          <w:u w:val="single"/>
+        </w:rPr>
+        <w:t>Nombre</w:t>
+      </w:r>
+      <w:r>
+        <w:rPr>
+          <w:rFonts w:ascii="Times New Roman" w:hAnsi="Times New Roman" w:cs="Times New Roman"/>
+        </w:rPr>
+        <w:t xml:space="preserve">, </w:t>
+      </w:r>
+      <w:proofErr w:type="spellStart"/>
+      <w:r>
+        <w:rPr>
+          <w:rFonts w:ascii="Times New Roman" w:hAnsi="Times New Roman" w:cs="Times New Roman"/>
+        </w:rPr>
+        <w:t>NroTelefono</w:t>
+      </w:r>
+      <w:proofErr w:type="spellEnd"/>
+      <w:r>
+        <w:rPr>
+          <w:rFonts w:ascii="Times New Roman" w:hAnsi="Times New Roman" w:cs="Times New Roman"/>
+        </w:rPr>
+        <w:t>);</w:t>
+      </w:r>
+    </w:p>
+    <w:p>
+      <w:pPr>
+        <w:rPr>
+          <w:rFonts w:ascii="Times New Roman" w:hAnsi="Times New Roman" w:cs="Times New Roman"/>
+        </w:rPr>
+      </w:pPr>
+      <w:r>
+        <w:rPr>
+          <w:rFonts w:ascii="Times New Roman" w:hAnsi="Times New Roman" w:cs="Times New Roman"/>
+        </w:rPr>
+        <w:t>FK: LABORATORIOS_TEL(Nombre) =&gt; LABORATORIOS(Nombre);</w:t>
+      </w:r>
+    </w:p>
+    <w:p>
+      <w:pPr>
+        <w:rPr>
+          <w:rFonts w:ascii="Times New Roman" w:hAnsi="Times New Roman" w:cs="Times New Roman"/>
+        </w:rPr>
+      </w:pPr>
+    </w:p>
+    <w:p>
+      <w:pPr>
+        <w:rPr>
+          <w:rFonts w:ascii="Times New Roman" w:hAnsi="Times New Roman" w:cs="Times New Roman"/>
+        </w:rPr>
+      </w:pPr>
+      <w:r>
+        <w:rPr>
+          <w:rFonts w:ascii="Times New Roman" w:hAnsi="Times New Roman" w:cs="Times New Roman"/>
+        </w:rPr>
+        <w:t>CENTROS_VAC_PROVEEN_VAC(</w:t>
+      </w:r>
+      <w:proofErr w:type="spellStart"/>
+      <w:proofErr w:type="gramStart"/>
+      <w:r>
+        <w:rPr>
+          <w:rFonts w:ascii="Times New Roman" w:hAnsi="Times New Roman" w:cs="Times New Roman"/>
+          <w:u w:val="single"/>
+        </w:rPr>
+        <w:t>NombreCentro</w:t>
+      </w:r>
+      <w:r>
+        <w:rPr>
+          <w:rFonts w:ascii="Times New Roman" w:hAnsi="Times New Roman" w:cs="Times New Roman"/>
+        </w:rPr>
+        <w:t>,</w:t>
+      </w:r>
+      <w:r>
+        <w:rPr>
+          <w:rFonts w:ascii="Times New Roman" w:hAnsi="Times New Roman" w:cs="Times New Roman"/>
+          <w:u w:val="single"/>
+        </w:rPr>
         <w:t>NombreVacuna</w:t>
       </w:r>
+      <w:proofErr w:type="spellEnd"/>
+      <w:proofErr w:type="gramEnd"/>
+      <w:r>
+        <w:rPr>
+          <w:rFonts w:ascii="Times New Roman" w:hAnsi="Times New Roman" w:cs="Times New Roman"/>
+        </w:rPr>
+        <w:t>);</w:t>
+      </w:r>
+    </w:p>
+    <w:p>
+      <w:pPr>
+        <w:rPr>
+          <w:rFonts w:ascii="Times New Roman" w:hAnsi="Times New Roman" w:cs="Times New Roman"/>
+        </w:rPr>
+      </w:pPr>
+      <w:r>
+        <w:rPr>
+          <w:rFonts w:ascii="Times New Roman" w:hAnsi="Times New Roman" w:cs="Times New Roman"/>
+        </w:rPr>
+        <w:t>FK: CENTROS_VAC_PROVEEN_VAC(</w:t>
+      </w:r>
+      <w:proofErr w:type="spellStart"/>
+      <w:r>
+        <w:rPr>
+          <w:rFonts w:ascii="Times New Roman" w:hAnsi="Times New Roman" w:cs="Times New Roman"/>
+        </w:rPr>
+        <w:t>NombreCentro</w:t>
+      </w:r>
+      <w:proofErr w:type="spellEnd"/>
+      <w:r>
+        <w:rPr>
+          <w:rFonts w:ascii="Times New Roman" w:hAnsi="Times New Roman" w:cs="Times New Roman"/>
+        </w:rPr>
+        <w:t>) =&gt; CENTROS_VAC(Nombre);</w:t>
+      </w:r>
+    </w:p>
+    <w:p>
+      <w:pPr>
+        <w:rPr>
+          <w:rFonts w:ascii="Times New Roman" w:hAnsi="Times New Roman" w:cs="Times New Roman"/>
+        </w:rPr>
+      </w:pPr>
+      <w:r>
+        <w:rPr>
+          <w:rFonts w:ascii="Times New Roman" w:hAnsi="Times New Roman" w:cs="Times New Roman"/>
+        </w:rPr>
+        <w:t>FK: CENTROS_VAC_PROVEEN_VAC(</w:t>
+      </w:r>
+      <w:proofErr w:type="spellStart"/>
+      <w:r>
+        <w:rPr>
+          <w:rFonts w:ascii="Times New Roman" w:hAnsi="Times New Roman" w:cs="Times New Roman"/>
+        </w:rPr>
+        <w:t>NombreVacuna</w:t>
+      </w:r>
+      <w:proofErr w:type="spellEnd"/>
+      <w:r>
+        <w:rPr>
+          <w:rFonts w:ascii="Times New Roman" w:hAnsi="Times New Roman" w:cs="Times New Roman"/>
+        </w:rPr>
+        <w:t>) =&gt; VACUNAS(Nombre);</w:t>
+      </w:r>
+    </w:p>
+    <w:p>
+      <w:pPr>
+        <w:rPr>
+          <w:rFonts w:ascii="Times New Roman" w:hAnsi="Times New Roman" w:cs="Times New Roman"/>
+        </w:rPr>
+      </w:pPr>
+    </w:p>
+    <w:p>
+      <w:pPr>
+        <w:rPr>
+          <w:rFonts w:ascii="Times New Roman" w:hAnsi="Times New Roman" w:cs="Times New Roman"/>
+        </w:rPr>
+      </w:pPr>
+      <w:r>
+        <w:rPr>
+          <w:rFonts w:ascii="Times New Roman" w:hAnsi="Times New Roman" w:cs="Times New Roman"/>
+        </w:rPr>
+        <w:t>PACIENTES_RECIBEN_</w:t>
+      </w:r>
+      <w:proofErr w:type="gramStart"/>
+      <w:r>
+        <w:rPr>
+          <w:rFonts w:ascii="Times New Roman" w:hAnsi="Times New Roman" w:cs="Times New Roman"/>
+        </w:rPr>
+        <w:t>VAC(</w:t>
+      </w:r>
+      <w:proofErr w:type="gramEnd"/>
+      <w:r>
+        <w:rPr>
+          <w:rFonts w:ascii="Times New Roman" w:hAnsi="Times New Roman" w:cs="Times New Roman"/>
+          <w:u w:val="single"/>
+        </w:rPr>
+        <w:t>Cedula</w:t>
+      </w:r>
+      <w:r>
+        <w:rPr>
+          <w:rFonts w:ascii="Times New Roman" w:hAnsi="Times New Roman" w:cs="Times New Roman"/>
+        </w:rPr>
+        <w:t xml:space="preserve">, </w:t>
+      </w:r>
+      <w:proofErr w:type="spellStart"/>
+      <w:r>
+        <w:rPr>
+          <w:rFonts w:ascii="Times New Roman" w:hAnsi="Times New Roman" w:cs="Times New Roman"/>
+        </w:rPr>
+        <w:t>NombreVacuna</w:t>
+      </w:r>
+      <w:proofErr w:type="spellEnd"/>
+      <w:r>
+        <w:rPr>
+          <w:rFonts w:ascii="Times New Roman" w:hAnsi="Times New Roman" w:cs="Times New Roman"/>
+        </w:rPr>
+        <w:t>);</w:t>
+      </w:r>
+    </w:p>
+    <w:p>
+      <w:pPr>
+        <w:rPr>
+          <w:rFonts w:ascii="Times New Roman" w:hAnsi="Times New Roman" w:cs="Times New Roman"/>
+        </w:rPr>
+      </w:pPr>
+      <w:r>
+        <w:rPr>
+          <w:rFonts w:ascii="Times New Roman" w:hAnsi="Times New Roman" w:cs="Times New Roman"/>
+        </w:rPr>
+        <w:t>FK: PACIENTES_RECIBEN_VAC(Cedula) =&gt; PACIENTES(Cedula);</w:t>
+      </w:r>
+    </w:p>
+    <w:p>
+      <w:pPr>
+        <w:rPr>
+          <w:rFonts w:ascii="Times New Roman" w:hAnsi="Times New Roman" w:cs="Times New Roman"/>
+        </w:rPr>
+      </w:pPr>
+      <w:r>
+        <w:rPr>
+          <w:rFonts w:ascii="Times New Roman" w:hAnsi="Times New Roman" w:cs="Times New Roman"/>
+        </w:rPr>
+        <w:t>FK: PACIENTES_RECIBEN_VAC(</w:t>
+      </w:r>
+      <w:proofErr w:type="spellStart"/>
+      <w:r>
+        <w:rPr>
+          <w:rFonts w:ascii="Times New Roman" w:hAnsi="Times New Roman" w:cs="Times New Roman"/>
+        </w:rPr>
+        <w:t>NombreVacuna</w:t>
+      </w:r>
+      <w:proofErr w:type="spellEnd"/>
+      <w:r>
+        <w:rPr>
+          <w:rFonts w:ascii="Times New Roman" w:hAnsi="Times New Roman" w:cs="Times New Roman"/>
+        </w:rPr>
+        <w:t>) =&gt; VACUNAS(Nombre);</w:t>
+      </w:r>
+    </w:p>
+    <w:p>
+      <w:pPr>
+        <w:rPr>
+          <w:rFonts w:ascii="Times New Roman" w:hAnsi="Times New Roman" w:cs="Times New Roman"/>
+        </w:rPr>
+      </w:pPr>
+    </w:p>
+    <w:p>
+      <w:pPr>
+        <w:rPr>
+          <w:rFonts w:ascii="Times New Roman" w:hAnsi="Times New Roman" w:cs="Times New Roman"/>
+        </w:rPr>
+      </w:pPr>
+      <w:r>
+        <w:rPr>
+          <w:rFonts w:ascii="Times New Roman" w:hAnsi="Times New Roman" w:cs="Times New Roman"/>
+        </w:rPr>
+        <w:t>VAC_GEN_EFECTOS_ADV(</w:t>
+      </w:r>
+      <w:proofErr w:type="spellStart"/>
+      <w:proofErr w:type="gramStart"/>
+      <w:r>
+        <w:rPr>
+          <w:rFonts w:ascii="Times New Roman" w:hAnsi="Times New Roman" w:cs="Times New Roman"/>
+          <w:u w:val="single"/>
+        </w:rPr>
+        <w:t>NombreVacuna</w:t>
+      </w:r>
       <w:r>
         <w:rPr>
           <w:rFonts w:ascii="Times New Roman" w:hAnsi="Times New Roman" w:cs="Times New Roman"/>
@@ -2931,381 +4381,42 @@
           <w:rFonts w:ascii="Times New Roman" w:hAnsi="Times New Roman" w:cs="Times New Roman"/>
           <w:u w:val="single"/>
         </w:rPr>
-        <w:t>NombreLaboratorio</w:t>
-      </w:r>
-      <w:r>
-        <w:rPr>
-          <w:rFonts w:ascii="Times New Roman" w:hAnsi="Times New Roman" w:cs="Times New Roman"/>
-        </w:rPr>
-        <w:t>, efectividad, temperatura, cantidad);</w:t>
-      </w:r>
-    </w:p>
-    <w:p>
-      <w:pPr>
-        <w:rPr>
-          <w:rFonts w:ascii="Times New Roman" w:hAnsi="Times New Roman" w:cs="Times New Roman"/>
-        </w:rPr>
-      </w:pPr>
-    </w:p>
-    <w:p>
-      <w:pPr>
-        <w:rPr>
-          <w:rFonts w:ascii="Times New Roman" w:hAnsi="Times New Roman" w:cs="Times New Roman"/>
-        </w:rPr>
-      </w:pPr>
-      <w:r>
-        <w:rPr>
-          <w:rFonts w:ascii="Times New Roman" w:hAnsi="Times New Roman" w:cs="Times New Roman"/>
-        </w:rPr>
-        <w:t>CENTROS_VAC(</w:t>
-      </w:r>
-      <w:r>
-        <w:rPr>
-          <w:rFonts w:ascii="Times New Roman" w:hAnsi="Times New Roman" w:cs="Times New Roman"/>
-          <w:u w:val="single"/>
-        </w:rPr>
-        <w:t>Nombre</w:t>
-      </w:r>
-      <w:r>
-        <w:rPr>
-          <w:rFonts w:ascii="Times New Roman" w:hAnsi="Times New Roman" w:cs="Times New Roman"/>
-        </w:rPr>
-        <w:t>, Capacidad, Direccion(CodPostal, Nro, Calle, Ciudad));</w:t>
-      </w:r>
-    </w:p>
-    <w:p>
-      <w:pPr>
-        <w:rPr>
-          <w:rFonts w:ascii="Times New Roman" w:hAnsi="Times New Roman" w:cs="Times New Roman"/>
-        </w:rPr>
-      </w:pPr>
-    </w:p>
-    <w:p>
-      <w:pPr>
-        <w:rPr>
-          <w:rFonts w:ascii="Times New Roman" w:hAnsi="Times New Roman" w:cs="Times New Roman"/>
-        </w:rPr>
-      </w:pPr>
-      <w:r>
-        <w:rPr>
-          <w:rFonts w:ascii="Times New Roman" w:hAnsi="Times New Roman" w:cs="Times New Roman"/>
-        </w:rPr>
-        <w:t>EFECTOS_ADV(</w:t>
-      </w:r>
-      <w:r>
-        <w:rPr>
-          <w:rFonts w:ascii="Times New Roman" w:hAnsi="Times New Roman" w:cs="Times New Roman"/>
-          <w:u w:val="single"/>
-        </w:rPr>
         <w:t>IdSintoma</w:t>
       </w:r>
-      <w:r>
-        <w:rPr>
-          <w:rFonts w:ascii="Times New Roman" w:hAnsi="Times New Roman" w:cs="Times New Roman"/>
-        </w:rPr>
-        <w:t>, Riesgo);</w:t>
-      </w:r>
-    </w:p>
-    <w:p>
-      <w:pPr>
-        <w:rPr>
-          <w:rFonts w:ascii="Times New Roman" w:hAnsi="Times New Roman" w:cs="Times New Roman"/>
-        </w:rPr>
-      </w:pPr>
-      <w:r>
-        <w:rPr>
-          <w:rFonts w:ascii="Times New Roman" w:hAnsi="Times New Roman" w:cs="Times New Roman"/>
-        </w:rPr>
-        <w:t>EFECTOS_ADV_DESCR(</w:t>
-      </w:r>
-      <w:r>
-        <w:rPr>
-          <w:rFonts w:ascii="Times New Roman" w:hAnsi="Times New Roman" w:cs="Times New Roman"/>
-          <w:u w:val="single"/>
-        </w:rPr>
-        <w:t>IdSintoma</w:t>
-      </w:r>
-      <w:r>
-        <w:rPr>
-          <w:rFonts w:ascii="Times New Roman" w:hAnsi="Times New Roman" w:cs="Times New Roman"/>
-        </w:rPr>
-        <w:t>, Descripcion);</w:t>
-      </w:r>
-    </w:p>
-    <w:p>
-      <w:pPr>
-        <w:ind w:left="1416" w:hanging="1416"/>
-        <w:rPr>
-          <w:rFonts w:ascii="Times New Roman" w:hAnsi="Times New Roman" w:cs="Times New Roman"/>
-        </w:rPr>
-      </w:pPr>
-      <w:r>
-        <w:rPr>
-          <w:rFonts w:ascii="Times New Roman" w:hAnsi="Times New Roman" w:cs="Times New Roman"/>
-        </w:rPr>
-        <w:t>FK: EFECTOS_ADV_DESCR(IdSintoma) =&gt; EFECTOS_ADV(IdSintoma);</w:t>
-      </w:r>
-    </w:p>
-    <w:p>
-      <w:pPr>
-        <w:rPr>
-          <w:rFonts w:ascii="Times New Roman" w:hAnsi="Times New Roman" w:cs="Times New Roman"/>
-        </w:rPr>
-      </w:pPr>
-    </w:p>
-    <w:p>
-      <w:pPr>
-        <w:rPr>
-          <w:rFonts w:ascii="Times New Roman" w:hAnsi="Times New Roman" w:cs="Times New Roman"/>
-        </w:rPr>
-      </w:pPr>
-      <w:r>
-        <w:rPr>
-          <w:rFonts w:ascii="Times New Roman" w:hAnsi="Times New Roman" w:cs="Times New Roman"/>
-        </w:rPr>
-        <w:t>LABORATORIOS(</w:t>
-      </w:r>
-      <w:r>
-        <w:rPr>
-          <w:rFonts w:ascii="Times New Roman" w:hAnsi="Times New Roman" w:cs="Times New Roman"/>
-          <w:u w:val="single"/>
-        </w:rPr>
-        <w:t>Nombre</w:t>
-      </w:r>
-      <w:r>
-        <w:rPr>
-          <w:rFonts w:ascii="Times New Roman" w:hAnsi="Times New Roman" w:cs="Times New Roman"/>
-        </w:rPr>
-        <w:t>, País);</w:t>
-      </w:r>
-    </w:p>
-    <w:p>
-      <w:pPr>
-        <w:rPr>
-          <w:rFonts w:ascii="Times New Roman" w:hAnsi="Times New Roman" w:cs="Times New Roman"/>
-        </w:rPr>
-      </w:pPr>
-      <w:r>
-        <w:rPr>
-          <w:rFonts w:ascii="Times New Roman" w:hAnsi="Times New Roman" w:cs="Times New Roman"/>
-        </w:rPr>
-        <w:t>LABORATORIOS_TEL(</w:t>
-      </w:r>
-      <w:r>
-        <w:rPr>
-          <w:rFonts w:ascii="Times New Roman" w:hAnsi="Times New Roman" w:cs="Times New Roman"/>
-          <w:u w:val="single"/>
-        </w:rPr>
-        <w:t>Nombre</w:t>
-      </w:r>
-      <w:r>
-        <w:rPr>
-          <w:rFonts w:ascii="Times New Roman" w:hAnsi="Times New Roman" w:cs="Times New Roman"/>
-        </w:rPr>
-        <w:t>, NroTelefono);</w:t>
-      </w:r>
-    </w:p>
-    <w:p>
-      <w:pPr>
-        <w:rPr>
-          <w:rFonts w:ascii="Times New Roman" w:hAnsi="Times New Roman" w:cs="Times New Roman"/>
-        </w:rPr>
-      </w:pPr>
-      <w:r>
-        <w:rPr>
-          <w:rFonts w:ascii="Times New Roman" w:hAnsi="Times New Roman" w:cs="Times New Roman"/>
-        </w:rPr>
-        <w:t>FK: LABORATORIOS_TEL(Nombre) =&gt; LABORATORIOS(Nombre);</w:t>
-      </w:r>
-    </w:p>
-    <w:p>
-      <w:pPr>
-        <w:rPr>
-          <w:rFonts w:ascii="Times New Roman" w:hAnsi="Times New Roman" w:cs="Times New Roman"/>
-        </w:rPr>
-      </w:pPr>
-    </w:p>
-    <w:p>
-      <w:pPr>
-        <w:rPr>
-          <w:rFonts w:ascii="Times New Roman" w:hAnsi="Times New Roman" w:cs="Times New Roman"/>
-        </w:rPr>
-      </w:pPr>
-      <w:r>
-        <w:rPr>
-          <w:rFonts w:ascii="Times New Roman" w:hAnsi="Times New Roman" w:cs="Times New Roman"/>
-        </w:rPr>
-        <w:t>CENTROS_VAC_PROVEEN_VAC(</w:t>
-      </w:r>
-      <w:r>
-        <w:rPr>
-          <w:rFonts w:ascii="Times New Roman" w:hAnsi="Times New Roman" w:cs="Times New Roman"/>
-          <w:u w:val="single"/>
-        </w:rPr>
-        <w:t>NombreCentro</w:t>
-      </w:r>
-      <w:r>
-        <w:rPr>
-          <w:rFonts w:ascii="Times New Roman" w:hAnsi="Times New Roman" w:cs="Times New Roman"/>
-        </w:rPr>
-        <w:t>,</w:t>
-      </w:r>
-      <w:r>
-        <w:rPr>
-          <w:rFonts w:ascii="Times New Roman" w:hAnsi="Times New Roman" w:cs="Times New Roman"/>
-          <w:u w:val="single"/>
+      <w:proofErr w:type="spellEnd"/>
+      <w:proofErr w:type="gramEnd"/>
+      <w:r>
+        <w:rPr>
+          <w:rFonts w:ascii="Times New Roman" w:hAnsi="Times New Roman" w:cs="Times New Roman"/>
+        </w:rPr>
+        <w:t>);</w:t>
+      </w:r>
+    </w:p>
+    <w:p>
+      <w:pPr>
+        <w:rPr>
+          <w:rFonts w:ascii="Times New Roman" w:hAnsi="Times New Roman" w:cs="Times New Roman"/>
+        </w:rPr>
+      </w:pPr>
+      <w:r>
+        <w:rPr>
+          <w:rFonts w:ascii="Times New Roman" w:hAnsi="Times New Roman" w:cs="Times New Roman"/>
+        </w:rPr>
+        <w:t>FK: VAC_GEN_EFECTOS_ADV(</w:t>
+      </w:r>
+      <w:proofErr w:type="spellStart"/>
+      <w:r>
+        <w:rPr>
+          <w:rFonts w:ascii="Times New Roman" w:hAnsi="Times New Roman" w:cs="Times New Roman"/>
         </w:rPr>
         <w:t>NombreVacuna</w:t>
       </w:r>
-      <w:r>
-        <w:rPr>
-          <w:rFonts w:ascii="Times New Roman" w:hAnsi="Times New Roman" w:cs="Times New Roman"/>
-        </w:rPr>
-        <w:t>);</w:t>
-      </w:r>
-    </w:p>
-    <w:p>
-      <w:pPr>
-        <w:rPr>
-          <w:rFonts w:ascii="Times New Roman" w:hAnsi="Times New Roman" w:cs="Times New Roman"/>
-        </w:rPr>
-      </w:pPr>
-      <w:r>
-        <w:rPr>
-          <w:rFonts w:ascii="Times New Roman" w:hAnsi="Times New Roman" w:cs="Times New Roman"/>
-        </w:rPr>
-        <w:t>FK: CENTROS_VAC_PROVEEN_VAC(NombreCentro) =&gt; CENTROS_VAC(Nombre);</w:t>
-      </w:r>
-    </w:p>
-    <w:p>
-      <w:pPr>
-        <w:rPr>
-          <w:rFonts w:ascii="Times New Roman" w:hAnsi="Times New Roman" w:cs="Times New Roman"/>
-        </w:rPr>
-      </w:pPr>
-      <w:r>
-        <w:rPr>
-          <w:rFonts w:ascii="Times New Roman" w:hAnsi="Times New Roman" w:cs="Times New Roman"/>
-        </w:rPr>
-        <w:t>FK: CENTROS_VAC_PROVEEN_VAC(NombreVacuna) =&gt; VACUNAS(Nombre);</w:t>
-      </w:r>
-    </w:p>
-    <w:p>
-      <w:pPr>
-        <w:rPr>
-          <w:rFonts w:ascii="Times New Roman" w:hAnsi="Times New Roman" w:cs="Times New Roman"/>
-        </w:rPr>
-      </w:pPr>
-    </w:p>
-    <w:p>
-      <w:pPr>
-        <w:rPr>
-          <w:rFonts w:ascii="Times New Roman" w:hAnsi="Times New Roman" w:cs="Times New Roman"/>
-        </w:rPr>
-      </w:pPr>
-      <w:r>
-        <w:rPr>
-          <w:rFonts w:ascii="Times New Roman" w:hAnsi="Times New Roman" w:cs="Times New Roman"/>
-        </w:rPr>
-        <w:t>PACIENTES_RECIBEN_VAC(</w:t>
-      </w:r>
-      <w:r>
-        <w:rPr>
-          <w:rFonts w:ascii="Times New Roman" w:hAnsi="Times New Roman" w:cs="Times New Roman"/>
-          <w:u w:val="single"/>
-        </w:rPr>
-        <w:t>Cedula</w:t>
-      </w:r>
-      <w:r>
-        <w:rPr>
-          <w:rFonts w:ascii="Times New Roman" w:hAnsi="Times New Roman" w:cs="Times New Roman"/>
-        </w:rPr>
-        <w:t>, NombreVacuna);</w:t>
-      </w:r>
-    </w:p>
-    <w:p>
-      <w:pPr>
-        <w:rPr>
-          <w:rFonts w:ascii="Times New Roman" w:hAnsi="Times New Roman" w:cs="Times New Roman"/>
-        </w:rPr>
-      </w:pPr>
-      <w:r>
-        <w:rPr>
-          <w:rFonts w:ascii="Times New Roman" w:hAnsi="Times New Roman" w:cs="Times New Roman"/>
-        </w:rPr>
-        <w:t>FK: PACIENTES_RECIBEN_VAC(Cedula) =&gt; PACIENTES(Cedula);</w:t>
-      </w:r>
-    </w:p>
-    <w:p>
-      <w:pPr>
-        <w:rPr>
-          <w:rFonts w:ascii="Times New Roman" w:hAnsi="Times New Roman" w:cs="Times New Roman"/>
-        </w:rPr>
-      </w:pPr>
-      <w:r>
-        <w:rPr>
-          <w:rFonts w:ascii="Times New Roman" w:hAnsi="Times New Roman" w:cs="Times New Roman"/>
-        </w:rPr>
-        <w:t>FK: PACIENTES_RECIBEN_VAC(NombreVacuna) =&gt; VACUNAS(Nombre);</w:t>
-      </w:r>
-    </w:p>
-    <w:p>
-      <w:pPr>
-        <w:rPr>
-          <w:rFonts w:ascii="Times New Roman" w:hAnsi="Times New Roman" w:cs="Times New Roman"/>
-        </w:rPr>
-      </w:pPr>
-    </w:p>
-    <w:p>
-      <w:pPr>
-        <w:rPr>
-          <w:rFonts w:ascii="Times New Roman" w:hAnsi="Times New Roman" w:cs="Times New Roman"/>
-        </w:rPr>
-      </w:pPr>
-      <w:r>
-        <w:rPr>
-          <w:rFonts w:ascii="Times New Roman" w:hAnsi="Times New Roman" w:cs="Times New Roman"/>
-        </w:rPr>
-        <w:t>VAC_GEN_EFECTOS_ADV(</w:t>
-      </w:r>
-      <w:r>
-        <w:rPr>
-          <w:rFonts w:ascii="Times New Roman" w:hAnsi="Times New Roman" w:cs="Times New Roman"/>
-          <w:u w:val="single"/>
-        </w:rPr>
-        <w:t>NombreVacuna</w:t>
-      </w:r>
-      <w:r>
-        <w:rPr>
-          <w:rFonts w:ascii="Times New Roman" w:hAnsi="Times New Roman" w:cs="Times New Roman"/>
-        </w:rPr>
-        <w:t>,</w:t>
-      </w:r>
-      <w:r>
-        <w:rPr>
-          <w:rFonts w:ascii="Times New Roman" w:hAnsi="Times New Roman" w:cs="Times New Roman"/>
-          <w:u w:val="single"/>
-        </w:rPr>
-        <w:t>IdSintoma</w:t>
-      </w:r>
-      <w:r>
-        <w:rPr>
-          <w:rFonts w:ascii="Times New Roman" w:hAnsi="Times New Roman" w:cs="Times New Roman"/>
-        </w:rPr>
-        <w:t>);</w:t>
-      </w:r>
-    </w:p>
-    <w:p>
-      <w:pPr>
-        <w:rPr>
-          <w:rFonts w:ascii="Times New Roman" w:hAnsi="Times New Roman" w:cs="Times New Roman"/>
-        </w:rPr>
-      </w:pPr>
-      <w:r>
-        <w:rPr>
-          <w:rFonts w:ascii="Times New Roman" w:hAnsi="Times New Roman" w:cs="Times New Roman"/>
-        </w:rPr>
-        <w:t>FK: VAC_GEN_EFECTOS_ADV(NombreVacuna) =&gt; VACUNAS(Nombre);</w:t>
+      <w:proofErr w:type="spellEnd"/>
+      <w:r>
+        <w:rPr>
+          <w:rFonts w:ascii="Times New Roman" w:hAnsi="Times New Roman" w:cs="Times New Roman"/>
+        </w:rPr>
+        <w:t>) =&gt; VACUNAS(Nombre);</w:t>
       </w:r>
     </w:p>
     <w:p>
@@ -3388,28 +4499,65 @@
         <w:rPr>
           <w:rFonts w:ascii="Times New Roman" w:hAnsi="Times New Roman" w:cs="Times New Roman"/>
         </w:rPr>
-        <w:t>FK: VAC_GEN_EFECTOS_ADV(IdSintoma) =&gt; EFECTOS_ADV(IdSintoma);</w:t>
-      </w:r>
-    </w:p>
-    <w:p>
-      <w:pPr>
-        <w:rPr>
-          <w:rFonts w:ascii="Times New Roman" w:hAnsi="Times New Roman" w:cs="Times New Roman"/>
-        </w:rPr>
-      </w:pPr>
-    </w:p>
-    <w:p>
-      <w:pPr>
-        <w:rPr>
-          <w:rFonts w:ascii="Times New Roman" w:hAnsi="Times New Roman" w:cs="Times New Roman"/>
-        </w:rPr>
-      </w:pPr>
-      <w:r>
-        <w:rPr>
-          <w:rFonts w:ascii="Times New Roman" w:hAnsi="Times New Roman" w:cs="Times New Roman"/>
-        </w:rPr>
-        <w:t>GRUPO_VAC_CORRESPONDE_VAC(</w:t>
-      </w:r>
+        <w:t>FK: VAC_GEN_EFECTOS_ADV(</w:t>
+      </w:r>
+      <w:proofErr w:type="spellStart"/>
+      <w:r>
+        <w:rPr>
+          <w:rFonts w:ascii="Times New Roman" w:hAnsi="Times New Roman" w:cs="Times New Roman"/>
+        </w:rPr>
+        <w:t>IdSintoma</w:t>
+      </w:r>
+      <w:proofErr w:type="spellEnd"/>
+      <w:r>
+        <w:rPr>
+          <w:rFonts w:ascii="Times New Roman" w:hAnsi="Times New Roman" w:cs="Times New Roman"/>
+        </w:rPr>
+        <w:t>) =&gt; EFECTOS_ADV(</w:t>
+      </w:r>
+      <w:proofErr w:type="spellStart"/>
+      <w:r>
+        <w:rPr>
+          <w:rFonts w:ascii="Times New Roman" w:hAnsi="Times New Roman" w:cs="Times New Roman"/>
+        </w:rPr>
+        <w:t>IdSintoma</w:t>
+      </w:r>
+      <w:proofErr w:type="spellEnd"/>
+      <w:r>
+        <w:rPr>
+          <w:rFonts w:ascii="Times New Roman" w:hAnsi="Times New Roman" w:cs="Times New Roman"/>
+        </w:rPr>
+        <w:t>);</w:t>
+      </w:r>
+    </w:p>
+    <w:p>
+      <w:pPr>
+        <w:rPr>
+          <w:rFonts w:ascii="Times New Roman" w:hAnsi="Times New Roman" w:cs="Times New Roman"/>
+        </w:rPr>
+      </w:pPr>
+    </w:p>
+    <w:p>
+      <w:pPr>
+        <w:rPr>
+          <w:rFonts w:ascii="Times New Roman" w:hAnsi="Times New Roman" w:cs="Times New Roman"/>
+        </w:rPr>
+      </w:pPr>
+      <w:r>
+        <w:rPr>
+          <w:rFonts w:ascii="Times New Roman" w:hAnsi="Times New Roman" w:cs="Times New Roman"/>
+        </w:rPr>
+        <w:t>GRUPO_VAC_CORRESPONDE_</w:t>
+      </w:r>
+      <w:proofErr w:type="gramStart"/>
+      <w:r>
+        <w:rPr>
+          <w:rFonts w:ascii="Times New Roman" w:hAnsi="Times New Roman" w:cs="Times New Roman"/>
+        </w:rPr>
+        <w:t>VAC(</w:t>
+      </w:r>
+      <w:proofErr w:type="spellStart"/>
+      <w:proofErr w:type="gramEnd"/>
       <w:r>
         <w:rPr>
           <w:rFonts w:ascii="Times New Roman" w:hAnsi="Times New Roman" w:cs="Times New Roman"/>
@@ -3417,24 +4565,53 @@
         </w:rPr>
         <w:t>IdGrupoVac</w:t>
       </w:r>
-      <w:r>
-        <w:rPr>
-          <w:rFonts w:ascii="Times New Roman" w:hAnsi="Times New Roman" w:cs="Times New Roman"/>
-        </w:rPr>
-        <w:t>, NombreVacuna);</w:t>
-      </w:r>
-    </w:p>
-    <w:p>
-      <w:pPr>
-        <w:rPr>
-          <w:rFonts w:ascii="Times New Roman" w:hAnsi="Times New Roman" w:cs="Times New Roman"/>
-        </w:rPr>
-      </w:pPr>
-      <w:r>
-        <w:rPr>
-          <w:rFonts w:ascii="Times New Roman" w:hAnsi="Times New Roman" w:cs="Times New Roman"/>
-        </w:rPr>
-        <w:t>FK: GRUPO_VAC_CORRESPONDE_VAC(IdGrupoVac) =&gt; VACUNAS(Nombre);</w:t>
+      <w:proofErr w:type="spellEnd"/>
+      <w:r>
+        <w:rPr>
+          <w:rFonts w:ascii="Times New Roman" w:hAnsi="Times New Roman" w:cs="Times New Roman"/>
+        </w:rPr>
+        <w:t xml:space="preserve">, </w:t>
+      </w:r>
+      <w:proofErr w:type="spellStart"/>
+      <w:r>
+        <w:rPr>
+          <w:rFonts w:ascii="Times New Roman" w:hAnsi="Times New Roman" w:cs="Times New Roman"/>
+        </w:rPr>
+        <w:t>NombreVacuna</w:t>
+      </w:r>
+      <w:proofErr w:type="spellEnd"/>
+      <w:r>
+        <w:rPr>
+          <w:rFonts w:ascii="Times New Roman" w:hAnsi="Times New Roman" w:cs="Times New Roman"/>
+        </w:rPr>
+        <w:t>);</w:t>
+      </w:r>
+    </w:p>
+    <w:p>
+      <w:pPr>
+        <w:rPr>
+          <w:rFonts w:ascii="Times New Roman" w:hAnsi="Times New Roman" w:cs="Times New Roman"/>
+        </w:rPr>
+      </w:pPr>
+      <w:r>
+        <w:rPr>
+          <w:rFonts w:ascii="Times New Roman" w:hAnsi="Times New Roman" w:cs="Times New Roman"/>
+        </w:rPr>
+        <w:t>FK: GRUPO_VAC_CORRESPONDE_VAC(</w:t>
+      </w:r>
+      <w:proofErr w:type="spellStart"/>
+      <w:r>
+        <w:rPr>
+          <w:rFonts w:ascii="Times New Roman" w:hAnsi="Times New Roman" w:cs="Times New Roman"/>
+        </w:rPr>
+        <w:t>IdGrupoVac</w:t>
+      </w:r>
+      <w:proofErr w:type="spellEnd"/>
+      <w:r>
+        <w:rPr>
+          <w:rFonts w:ascii="Times New Roman" w:hAnsi="Times New Roman" w:cs="Times New Roman"/>
+        </w:rPr>
+        <w:t>) =&gt; VACUNAS(Nombre);</w:t>
       </w:r>
     </w:p>
     <w:p>
@@ -3494,7 +4671,21 @@
         <w:rPr>
           <w:rFonts w:ascii="Times New Roman" w:hAnsi="Times New Roman" w:cs="Times New Roman"/>
         </w:rPr>
-        <w:t>La agenda de la segunda dosis se genera automáticamente 21 días (de corrido) despues de la primera dosis a la misma hora y en el mismo centro</w:t>
+        <w:t xml:space="preserve">La agenda de la segunda dosis se genera automáticamente 21 días (de corrido) </w:t>
+      </w:r>
+      <w:proofErr w:type="spellStart"/>
+      <w:r>
+        <w:rPr>
+          <w:rFonts w:ascii="Times New Roman" w:hAnsi="Times New Roman" w:cs="Times New Roman"/>
+        </w:rPr>
+        <w:t>despues</w:t>
+      </w:r>
+      <w:proofErr w:type="spellEnd"/>
+      <w:r>
+        <w:rPr>
+          <w:rFonts w:ascii="Times New Roman" w:hAnsi="Times New Roman" w:cs="Times New Roman"/>
+        </w:rPr>
+        <w:t xml:space="preserve"> de la primera dosis a la misma hora y en el mismo centro</w:t>
       </w:r>
     </w:p>
     <w:p>

</xml_diff>